<commit_message>
fixed operation 7 bug where client didn't exist
</commit_message>
<xml_diff>
--- a/report/librorithmReport.docx
+++ b/report/librorithmReport.docx
@@ -509,11 +509,7 @@
           </mc:Choice>
           <mc:Fallback>
             <w:pict>
-              <v:shapetype w14:anchorId="2ECAB08A" id="_x0000_t202" coordsize="21600,21600" o:spt="202" path="m,l,21600r21600,l21600,xe">
-                <v:stroke joinstyle="miter"/>
-                <v:path gradientshapeok="t" o:connecttype="rect"/>
-              </v:shapetype>
-              <v:shape id="Text Box 2" o:spid="_x0000_s1026" type="#_x0000_t202" style="position:absolute;margin-left:-26.9pt;margin-top:271.4pt;width:442.35pt;height:24pt;z-index:251682816;visibility:visible;mso-wrap-style:square;mso-width-percent:0;mso-height-percent:0;mso-wrap-distance-left:9pt;mso-wrap-distance-top:3.6pt;mso-wrap-distance-right:9pt;mso-wrap-distance-bottom:3.6pt;mso-position-horizontal:absolute;mso-position-horizontal-relative:text;mso-position-vertical:absolute;mso-position-vertical-relative:text;mso-width-percent:0;mso-height-percent:0;mso-width-relative:margin;mso-height-relative:margin;v-text-anchor:top" o:gfxdata="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" filled="f" stroked="f">
+              <v:shape w14:anchorId="2ECAB08A" id="_x0000_s1027" type="#_x0000_t202" style="position:absolute;margin-left:-26.9pt;margin-top:271.4pt;width:442.35pt;height:24pt;z-index:251682816;visibility:visible;mso-wrap-style:square;mso-width-percent:0;mso-height-percent:0;mso-wrap-distance-left:9pt;mso-wrap-distance-top:3.6pt;mso-wrap-distance-right:9pt;mso-wrap-distance-bottom:3.6pt;mso-position-horizontal:absolute;mso-position-horizontal-relative:text;mso-position-vertical:absolute;mso-position-vertical-relative:text;mso-width-percent:0;mso-height-percent:0;mso-width-relative:margin;mso-height-relative:margin;v-text-anchor:top" o:gfxdata="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" filled="f" stroked="f">
                 <v:textbox>
                   <w:txbxContent>
                     <w:p>
@@ -1363,7 +1359,7 @@
                                 <w:szCs w:val="24"/>
                                 <w:lang w:val="en-US"/>
                               </w:rPr>
-                              <w:t>2021-05-22</w:t>
+                              <w:t>2021-05-23</w:t>
                             </w:r>
                             <w:r>
                               <w:rPr>
@@ -1498,7 +1494,7 @@
                           <w:szCs w:val="24"/>
                           <w:lang w:val="en-US"/>
                         </w:rPr>
-                        <w:t>2021-05-22</w:t>
+                        <w:t>2021-05-23</w:t>
                       </w:r>
                       <w:r>
                         <w:rPr>
@@ -2254,7 +2250,7 @@
     </w:p>
     <w:p>
       <w:pPr>
-        <w:pStyle w:val="ndice1"/>
+        <w:pStyle w:val="TOC1"/>
         <w:tabs>
           <w:tab w:val="right" w:leader="dot" w:pos="10302"/>
         </w:tabs>
@@ -2277,7 +2273,7 @@
       <w:hyperlink w:anchor="_Toc72584788" w:history="1">
         <w:r>
           <w:rPr>
-            <w:rStyle w:val="Hiperligao"/>
+            <w:rStyle w:val="Hyperlink"/>
             <w:noProof/>
           </w:rPr>
           <w:t>Introdução</w:t>
@@ -2334,7 +2330,7 @@
     </w:p>
     <w:p>
       <w:pPr>
-        <w:pStyle w:val="ndice1"/>
+        <w:pStyle w:val="TOC1"/>
         <w:tabs>
           <w:tab w:val="right" w:leader="dot" w:pos="10302"/>
         </w:tabs>
@@ -2348,7 +2344,7 @@
       <w:hyperlink w:anchor="_Toc72584789" w:history="1">
         <w:r>
           <w:rPr>
-            <w:rStyle w:val="Hiperligao"/>
+            <w:rStyle w:val="Hyperlink"/>
             <w:noProof/>
           </w:rPr>
           <w:t>Como compilar e correr?</w:t>
@@ -2405,7 +2401,7 @@
     </w:p>
     <w:p>
       <w:pPr>
-        <w:pStyle w:val="ndice1"/>
+        <w:pStyle w:val="TOC1"/>
         <w:tabs>
           <w:tab w:val="right" w:leader="dot" w:pos="10302"/>
         </w:tabs>
@@ -2419,7 +2415,7 @@
       <w:hyperlink w:anchor="_Toc72584790" w:history="1">
         <w:r>
           <w:rPr>
-            <w:rStyle w:val="Hiperligao"/>
+            <w:rStyle w:val="Hyperlink"/>
             <w:noProof/>
           </w:rPr>
           <w:t>Explicação do programa</w:t>
@@ -2476,7 +2472,7 @@
     </w:p>
     <w:p>
       <w:pPr>
-        <w:pStyle w:val="ndice2"/>
+        <w:pStyle w:val="TOC2"/>
         <w:tabs>
           <w:tab w:val="right" w:leader="dot" w:pos="10302"/>
         </w:tabs>
@@ -2490,7 +2486,7 @@
       <w:hyperlink w:anchor="_Toc72584791" w:history="1">
         <w:r>
           <w:rPr>
-            <w:rStyle w:val="Hiperligao"/>
+            <w:rStyle w:val="Hyperlink"/>
             <w:noProof/>
           </w:rPr>
           <w:t>Inicio</w:t>
@@ -2547,7 +2543,7 @@
     </w:p>
     <w:p>
       <w:pPr>
-        <w:pStyle w:val="ndice3"/>
+        <w:pStyle w:val="TOC3"/>
         <w:tabs>
           <w:tab w:val="right" w:leader="dot" w:pos="10302"/>
         </w:tabs>
@@ -2561,7 +2557,7 @@
       <w:hyperlink w:anchor="_Toc72584792" w:history="1">
         <w:r>
           <w:rPr>
-            <w:rStyle w:val="Hiperligao"/>
+            <w:rStyle w:val="Hyperlink"/>
             <w:noProof/>
           </w:rPr>
           <w:t>Main Menu</w:t>
@@ -2618,7 +2614,7 @@
     </w:p>
     <w:p>
       <w:pPr>
-        <w:pStyle w:val="ndice3"/>
+        <w:pStyle w:val="TOC3"/>
         <w:tabs>
           <w:tab w:val="right" w:leader="dot" w:pos="10302"/>
         </w:tabs>
@@ -2632,7 +2628,7 @@
       <w:hyperlink w:anchor="_Toc72584793" w:history="1">
         <w:r>
           <w:rPr>
-            <w:rStyle w:val="Hiperligao"/>
+            <w:rStyle w:val="Hyperlink"/>
             <w:noProof/>
           </w:rPr>
           <w:t>Sinais, saida do programa e correcao de memory leaks</w:t>
@@ -2689,7 +2685,7 @@
     </w:p>
     <w:p>
       <w:pPr>
-        <w:pStyle w:val="ndice3"/>
+        <w:pStyle w:val="TOC3"/>
         <w:tabs>
           <w:tab w:val="right" w:leader="dot" w:pos="10302"/>
         </w:tabs>
@@ -2703,7 +2699,7 @@
       <w:hyperlink w:anchor="_Toc72584794" w:history="1">
         <w:r>
           <w:rPr>
-            <w:rStyle w:val="Hiperligao"/>
+            <w:rStyle w:val="Hyperlink"/>
             <w:noProof/>
           </w:rPr>
           <w:t>Prompt</w:t>
@@ -2760,7 +2756,7 @@
     </w:p>
     <w:p>
       <w:pPr>
-        <w:pStyle w:val="ndice3"/>
+        <w:pStyle w:val="TOC3"/>
         <w:tabs>
           <w:tab w:val="right" w:leader="dot" w:pos="10302"/>
         </w:tabs>
@@ -2774,7 +2770,7 @@
       <w:hyperlink w:anchor="_Toc72584795" w:history="1">
         <w:r>
           <w:rPr>
-            <w:rStyle w:val="Hiperligao"/>
+            <w:rStyle w:val="Hyperlink"/>
             <w:noProof/>
           </w:rPr>
           <w:t>Separacao por ficheiros e documentacao do codigo</w:t>
@@ -2831,7 +2827,7 @@
     </w:p>
     <w:p>
       <w:pPr>
-        <w:pStyle w:val="ndice3"/>
+        <w:pStyle w:val="TOC3"/>
         <w:tabs>
           <w:tab w:val="right" w:leader="dot" w:pos="10302"/>
         </w:tabs>
@@ -2845,7 +2841,7 @@
       <w:hyperlink w:anchor="_Toc72584796" w:history="1">
         <w:r>
           <w:rPr>
-            <w:rStyle w:val="Hiperligao"/>
+            <w:rStyle w:val="Hyperlink"/>
             <w:noProof/>
           </w:rPr>
           <w:t>Modularidade e globalizacao do programa</w:t>
@@ -2902,7 +2898,7 @@
     </w:p>
     <w:p>
       <w:pPr>
-        <w:pStyle w:val="ndice3"/>
+        <w:pStyle w:val="TOC3"/>
         <w:tabs>
           <w:tab w:val="right" w:leader="dot" w:pos="10302"/>
         </w:tabs>
@@ -2916,7 +2912,7 @@
       <w:hyperlink w:anchor="_Toc72584797" w:history="1">
         <w:r>
           <w:rPr>
-            <w:rStyle w:val="Hiperligao"/>
+            <w:rStyle w:val="Hyperlink"/>
             <w:noProof/>
           </w:rPr>
           <w:t>Recuperabilidade</w:t>
@@ -2973,7 +2969,7 @@
     </w:p>
     <w:p>
       <w:pPr>
-        <w:pStyle w:val="ndice2"/>
+        <w:pStyle w:val="TOC2"/>
         <w:tabs>
           <w:tab w:val="right" w:leader="dot" w:pos="10302"/>
         </w:tabs>
@@ -2987,7 +2983,7 @@
       <w:hyperlink w:anchor="_Toc72584798" w:history="1">
         <w:r>
           <w:rPr>
-            <w:rStyle w:val="Hiperligao"/>
+            <w:rStyle w:val="Hyperlink"/>
             <w:noProof/>
           </w:rPr>
           <w:t>File Menu</w:t>
@@ -3044,7 +3040,7 @@
     </w:p>
     <w:p>
       <w:pPr>
-        <w:pStyle w:val="ndice2"/>
+        <w:pStyle w:val="TOC2"/>
         <w:tabs>
           <w:tab w:val="right" w:leader="dot" w:pos="10302"/>
         </w:tabs>
@@ -3058,7 +3054,7 @@
       <w:hyperlink w:anchor="_Toc72584799" w:history="1">
         <w:r>
           <w:rPr>
-            <w:rStyle w:val="Hiperligao"/>
+            <w:rStyle w:val="Hyperlink"/>
             <w:noProof/>
           </w:rPr>
           <w:t>Books Menu</w:t>
@@ -3115,7 +3111,7 @@
     </w:p>
     <w:p>
       <w:pPr>
-        <w:pStyle w:val="ndice2"/>
+        <w:pStyle w:val="TOC2"/>
         <w:tabs>
           <w:tab w:val="right" w:leader="dot" w:pos="10302"/>
         </w:tabs>
@@ -3129,7 +3125,7 @@
       <w:hyperlink w:anchor="_Toc72584800" w:history="1">
         <w:r>
           <w:rPr>
-            <w:rStyle w:val="Hiperligao"/>
+            <w:rStyle w:val="Hyperlink"/>
             <w:noProof/>
           </w:rPr>
           <w:t>Clients Menu</w:t>
@@ -3186,7 +3182,7 @@
     </w:p>
     <w:p>
       <w:pPr>
-        <w:pStyle w:val="ndice2"/>
+        <w:pStyle w:val="TOC2"/>
         <w:tabs>
           <w:tab w:val="right" w:leader="dot" w:pos="10302"/>
         </w:tabs>
@@ -3200,7 +3196,7 @@
       <w:hyperlink w:anchor="_Toc72584801" w:history="1">
         <w:r>
           <w:rPr>
-            <w:rStyle w:val="Hiperligao"/>
+            <w:rStyle w:val="Hyperlink"/>
             <w:noProof/>
           </w:rPr>
           <w:t>Orders Menu</w:t>
@@ -3257,7 +3253,7 @@
     </w:p>
     <w:p>
       <w:pPr>
-        <w:pStyle w:val="ndice2"/>
+        <w:pStyle w:val="TOC2"/>
         <w:tabs>
           <w:tab w:val="right" w:leader="dot" w:pos="10302"/>
         </w:tabs>
@@ -3271,7 +3267,7 @@
       <w:hyperlink w:anchor="_Toc72584802" w:history="1">
         <w:r>
           <w:rPr>
-            <w:rStyle w:val="Hiperligao"/>
+            <w:rStyle w:val="Hyperlink"/>
             <w:noProof/>
           </w:rPr>
           <w:t>Operations Menu</w:t>
@@ -3328,7 +3324,7 @@
     </w:p>
     <w:p>
       <w:pPr>
-        <w:pStyle w:val="ndice1"/>
+        <w:pStyle w:val="TOC1"/>
         <w:tabs>
           <w:tab w:val="right" w:leader="dot" w:pos="10302"/>
         </w:tabs>
@@ -3342,7 +3338,7 @@
       <w:hyperlink w:anchor="_Toc72584803" w:history="1">
         <w:r>
           <w:rPr>
-            <w:rStyle w:val="Hiperligao"/>
+            <w:rStyle w:val="Hyperlink"/>
             <w:noProof/>
           </w:rPr>
           <w:t>Algoritmos</w:t>
@@ -3399,7 +3395,7 @@
     </w:p>
     <w:p>
       <w:pPr>
-        <w:pStyle w:val="ndice2"/>
+        <w:pStyle w:val="TOC2"/>
         <w:tabs>
           <w:tab w:val="right" w:leader="dot" w:pos="10302"/>
         </w:tabs>
@@ -3413,7 +3409,7 @@
       <w:hyperlink w:anchor="_Toc72584804" w:history="1">
         <w:r>
           <w:rPr>
-            <w:rStyle w:val="Hiperligao"/>
+            <w:rStyle w:val="Hyperlink"/>
             <w:noProof/>
           </w:rPr>
           <w:t>Merge Sort em linked lists</w:t>
@@ -3470,7 +3466,7 @@
     </w:p>
     <w:p>
       <w:pPr>
-        <w:pStyle w:val="ndice2"/>
+        <w:pStyle w:val="TOC2"/>
         <w:tabs>
           <w:tab w:val="right" w:leader="dot" w:pos="10302"/>
         </w:tabs>
@@ -3484,7 +3480,7 @@
       <w:hyperlink w:anchor="_Toc72584805" w:history="1">
         <w:r>
           <w:rPr>
-            <w:rStyle w:val="Hiperligao"/>
+            <w:rStyle w:val="Hyperlink"/>
             <w:noProof/>
           </w:rPr>
           <w:t>Insertion Sort em Arrays</w:t>
@@ -3541,7 +3537,7 @@
     </w:p>
     <w:p>
       <w:pPr>
-        <w:pStyle w:val="ndice1"/>
+        <w:pStyle w:val="TOC1"/>
         <w:tabs>
           <w:tab w:val="right" w:leader="dot" w:pos="10302"/>
         </w:tabs>
@@ -3555,7 +3551,7 @@
       <w:hyperlink w:anchor="_Toc72584806" w:history="1">
         <w:r>
           <w:rPr>
-            <w:rStyle w:val="Hiperligao"/>
+            <w:rStyle w:val="Hyperlink"/>
             <w:noProof/>
           </w:rPr>
           <w:t>Conclusão</w:t>
@@ -3612,7 +3608,7 @@
     </w:p>
     <w:p>
       <w:pPr>
-        <w:pStyle w:val="ndice1"/>
+        <w:pStyle w:val="TOC1"/>
         <w:tabs>
           <w:tab w:val="right" w:leader="dot" w:pos="10302"/>
         </w:tabs>
@@ -3626,7 +3622,7 @@
       <w:hyperlink w:anchor="_Toc72584807" w:history="1">
         <w:r>
           <w:rPr>
-            <w:rStyle w:val="Hiperligao"/>
+            <w:rStyle w:val="Hyperlink"/>
             <w:noProof/>
           </w:rPr>
           <w:t>Bibliografia</w:t>
@@ -3696,7 +3692,7 @@
     </w:p>
     <w:p>
       <w:pPr>
-        <w:pStyle w:val="Ttulo1"/>
+        <w:pStyle w:val="Heading1"/>
       </w:pPr>
       <w:bookmarkStart w:id="0" w:name="_Toc72584788"/>
       <w:r>
@@ -3773,7 +3769,7 @@
     </w:p>
     <w:p>
       <w:pPr>
-        <w:pStyle w:val="Ttulo1"/>
+        <w:pStyle w:val="Heading1"/>
       </w:pPr>
       <w:bookmarkStart w:id="1" w:name="_Toc72584789"/>
       <w:r>
@@ -3897,7 +3893,7 @@
     </w:p>
     <w:p>
       <w:pPr>
-        <w:pStyle w:val="Ttulo1"/>
+        <w:pStyle w:val="Heading1"/>
       </w:pPr>
       <w:bookmarkStart w:id="2" w:name="_Toc72584790"/>
       <w:r>
@@ -3914,7 +3910,7 @@
     </w:p>
     <w:p>
       <w:pPr>
-        <w:pStyle w:val="Ttulo2"/>
+        <w:pStyle w:val="Heading2"/>
       </w:pPr>
       <w:bookmarkStart w:id="3" w:name="_Toc72584791"/>
       <w:r>
@@ -3924,7 +3920,7 @@
     </w:p>
     <w:p>
       <w:pPr>
-        <w:pStyle w:val="Ttulo3"/>
+        <w:pStyle w:val="Heading3"/>
       </w:pPr>
       <w:bookmarkStart w:id="4" w:name="_Toc72584792"/>
       <w:r>
@@ -4037,7 +4033,7 @@
     </w:p>
     <w:p>
       <w:pPr>
-        <w:pStyle w:val="Ttulo3"/>
+        <w:pStyle w:val="Heading3"/>
         <w:rPr>
           <w:rFonts w:eastAsiaTheme="minorEastAsia"/>
         </w:rPr>
@@ -4069,15 +4065,7 @@
         <w:t>interrupt signal</w:t>
       </w:r>
       <w:r>
-        <w:t xml:space="preserve"> (quando o </w:t>
-      </w:r>
-      <w:proofErr w:type="spellStart"/>
-      <w:r>
-        <w:t>ctrl</w:t>
-      </w:r>
-      <w:proofErr w:type="spellEnd"/>
-      <w:r>
-        <w:t xml:space="preserve">-c </w:t>
+        <w:t xml:space="preserve"> (quando o ctrl-c </w:t>
       </w:r>
       <w:r>
         <w:t xml:space="preserve">é </w:t>
@@ -4109,24 +4097,15 @@
           <w:b/>
           <w:bCs/>
         </w:rPr>
-        <w:t xml:space="preserve">clean </w:t>
-      </w:r>
-      <w:proofErr w:type="spellStart"/>
+        <w:t>clean handl</w:t>
+      </w:r>
       <w:r>
         <w:rPr>
           <w:b/>
           <w:bCs/>
         </w:rPr>
-        <w:t>handl</w:t>
-      </w:r>
-      <w:r>
-        <w:rPr>
-          <w:b/>
-          <w:bCs/>
-        </w:rPr>
         <w:t>er</w:t>
       </w:r>
-      <w:proofErr w:type="spellEnd"/>
       <w:r>
         <w:t xml:space="preserve"> aquando da sa</w:t>
       </w:r>
@@ -4139,23 +4118,7 @@
     </w:p>
     <w:p>
       <w:r>
-        <w:t xml:space="preserve">Neste </w:t>
-      </w:r>
-      <w:proofErr w:type="spellStart"/>
-      <w:r>
-        <w:t>clean</w:t>
-      </w:r>
-      <w:proofErr w:type="spellEnd"/>
-      <w:r>
-        <w:t xml:space="preserve"> </w:t>
-      </w:r>
-      <w:proofErr w:type="spellStart"/>
-      <w:r>
-        <w:t>handler</w:t>
-      </w:r>
-      <w:proofErr w:type="spellEnd"/>
-      <w:r>
-        <w:t>, a mem</w:t>
+        <w:t>Neste clean handler, a mem</w:t>
       </w:r>
       <w:r>
         <w:t>ó</w:t>
@@ -4246,15 +4209,7 @@
         <w:t>memory leaks</w:t>
       </w:r>
       <w:r>
-        <w:t xml:space="preserve"> que </w:t>
-      </w:r>
-      <w:proofErr w:type="gramStart"/>
-      <w:r>
-        <w:t>houvessem</w:t>
-      </w:r>
-      <w:proofErr w:type="gramEnd"/>
-      <w:r>
-        <w:t xml:space="preserve"> no programa, utilizando as flags de compila</w:t>
+        <w:t xml:space="preserve"> que houvessem no programa, utilizando as flags de compila</w:t>
       </w:r>
       <w:r>
         <w:t>çã</w:t>
@@ -4359,7 +4314,7 @@
     </w:p>
     <w:p>
       <w:pPr>
-        <w:pStyle w:val="Ttulo3"/>
+        <w:pStyle w:val="Heading3"/>
         <w:rPr>
           <w:rFonts w:eastAsiaTheme="minorEastAsia"/>
         </w:rPr>
@@ -4424,21 +4379,7 @@
         <w:rPr>
           <w:rFonts w:eastAsiaTheme="minorEastAsia"/>
         </w:rPr>
-        <w:t xml:space="preserve">, onde </w:t>
-      </w:r>
-      <w:proofErr w:type="spellStart"/>
-      <w:r>
-        <w:rPr>
-          <w:rFonts w:eastAsiaTheme="minorEastAsia"/>
-        </w:rPr>
-        <w:t>user</w:t>
-      </w:r>
-      <w:proofErr w:type="spellEnd"/>
-      <w:r>
-        <w:rPr>
-          <w:rFonts w:eastAsiaTheme="minorEastAsia"/>
-        </w:rPr>
-        <w:t xml:space="preserve"> </w:t>
+        <w:t xml:space="preserve">, onde user </w:t>
       </w:r>
       <w:r>
         <w:rPr>
@@ -4461,7 +4402,7 @@
     </w:p>
     <w:p>
       <w:pPr>
-        <w:pStyle w:val="Ttulo3"/>
+        <w:pStyle w:val="Heading3"/>
         <w:rPr>
           <w:rFonts w:eastAsiaTheme="minorEastAsia"/>
         </w:rPr>
@@ -4525,15 +4466,7 @@
     </w:p>
     <w:p>
       <w:r>
-        <w:t xml:space="preserve">Num </w:t>
-      </w:r>
-      <w:proofErr w:type="gramStart"/>
-      <w:r>
-        <w:t>aparte</w:t>
-      </w:r>
-      <w:proofErr w:type="gramEnd"/>
-      <w:r>
-        <w:t xml:space="preserve">, utilizamos ficheiros </w:t>
+        <w:t xml:space="preserve">Num aparte, utilizamos ficheiros </w:t>
       </w:r>
       <w:r>
         <w:rPr>
@@ -4613,99 +4546,410 @@
       <w:r>
         <w:t xml:space="preserve">protegidos por </w:t>
       </w:r>
-      <w:proofErr w:type="spellStart"/>
       <w:r>
         <w:rPr>
           <w:i/>
           <w:iCs/>
         </w:rPr>
-        <w:t>include</w:t>
-      </w:r>
-      <w:proofErr w:type="spellEnd"/>
+        <w:t>include guards</w:t>
+      </w:r>
+      <w:r>
+        <w:t>, para que n</w:t>
+      </w:r>
+      <w:r>
+        <w:t>ã</w:t>
+      </w:r>
+      <w:r>
+        <w:t>o haja conflitos de compila</w:t>
+      </w:r>
+      <w:r>
+        <w:t>çã</w:t>
+      </w:r>
+      <w:r>
+        <w:t xml:space="preserve">o, aquando da chamada recursiva de ficheiros </w:t>
+      </w:r>
+      <w:r>
+        <w:rPr>
+          <w:rStyle w:val="InlineCodeChar"/>
+        </w:rPr>
+        <w:t>.h</w:t>
+      </w:r>
+      <w:r>
+        <w:t>.</w:t>
+      </w:r>
+      <w:r>
+        <w:t xml:space="preserve"> Os ficheiros </w:t>
+      </w:r>
+      <w:r>
+        <w:rPr>
+          <w:rStyle w:val="InlineCodeChar"/>
+        </w:rPr>
+        <w:t>.c</w:t>
+      </w:r>
+      <w:r>
+        <w:t xml:space="preserve"> apenas cont</w:t>
+      </w:r>
+      <w:r>
+        <w:t>é</w:t>
+      </w:r>
+      <w:r>
+        <w:t xml:space="preserve">m </w:t>
+      </w:r>
       <w:r>
         <w:rPr>
           <w:i/>
           <w:iCs/>
         </w:rPr>
-        <w:t xml:space="preserve"> guards</w:t>
-      </w:r>
-      <w:r>
-        <w:t>, para que n</w:t>
-      </w:r>
-      <w:r>
-        <w:t>ã</w:t>
-      </w:r>
-      <w:r>
-        <w:t>o haja conflitos de compila</w:t>
+        <w:t>includes</w:t>
+      </w:r>
+      <w:r>
+        <w:t xml:space="preserve"> de ficheiros </w:t>
+      </w:r>
+      <w:r>
+        <w:rPr>
+          <w:rStyle w:val="InlineCodeChar"/>
+        </w:rPr>
+        <w:t>.h</w:t>
+      </w:r>
+      <w:r>
+        <w:t xml:space="preserve"> de modo a seguir o desenvolvimento moderno de aplica</w:t>
+      </w:r>
+      <w:r>
+        <w:t>çõ</w:t>
+      </w:r>
+      <w:r>
+        <w:t>es em C.</w:t>
+      </w:r>
+    </w:p>
+    <w:p>
+      <w:r>
+        <w:t>Real</w:t>
+      </w:r>
+      <w:r>
+        <w:t>çá</w:t>
+      </w:r>
+      <w:r>
+        <w:t>mos que todo o nosso c</w:t>
+      </w:r>
+      <w:r>
+        <w:t>ó</w:t>
+      </w:r>
+      <w:r>
+        <w:t xml:space="preserve">digo esta estruturadamente comentado, isto </w:t>
+      </w:r>
+      <w:r>
+        <w:t>é</w:t>
+      </w:r>
+      <w:r>
+        <w:t>, todas as fun</w:t>
+      </w:r>
+      <w:r>
+        <w:t>çõ</w:t>
+      </w:r>
+      <w:r>
+        <w:t>es encontram-se comentadas de acordo com as docs de programas de gera</w:t>
+      </w:r>
+      <w:r>
+        <w:t>ção</w:t>
+      </w:r>
+      <w:r>
+        <w:t xml:space="preserve"> de </w:t>
+      </w:r>
+      <w:r>
+        <w:t>documentação automática</w:t>
+      </w:r>
+      <w:r>
+        <w:t xml:space="preserve">, como o </w:t>
+      </w:r>
+      <w:r>
+        <w:rPr>
+          <w:b/>
+          <w:bCs/>
+        </w:rPr>
+        <w:t>doxygen</w:t>
+      </w:r>
+      <w:r>
+        <w:rPr>
+          <w:b/>
+          <w:bCs/>
+        </w:rPr>
+        <w:fldChar w:fldCharType="begin" w:fldLock="1"/>
+      </w:r>
+      <w:r>
+        <w:rPr>
+          <w:b/>
+          <w:bCs/>
+        </w:rPr>
+        <w:instrText>ADDIN CSL_CITATION {"citationItems":[{"id":"ITEM-1","itemData":{"URL":"https://www.doxygen.nl/index.html","id":"ITEM-1","issued":{"date-parts":[["0"]]},"title":"Doxygen","type":"webpage"},"uris":["http://www.mendeley.com/documents/?uuid=d7fce1b2-ccdd-44e0-8669-47891ea2f946"]}],"mendeley":{"formattedCitation":"[1]","plainTextFormattedCitation":"[1]","previouslyFormattedCitation":"[1]"},"properties":{"noteIndex":0},"schema":"https://github.com/citation-style-language/schema/raw/master/csl-citation.json"}</w:instrText>
+      </w:r>
+      <w:r>
+        <w:rPr>
+          <w:b/>
+          <w:bCs/>
+        </w:rPr>
+        <w:fldChar w:fldCharType="separate"/>
+      </w:r>
+      <w:r>
+        <w:rPr>
+          <w:bCs/>
+          <w:noProof/>
+        </w:rPr>
+        <w:t>[1]</w:t>
+      </w:r>
+      <w:r>
+        <w:rPr>
+          <w:b/>
+          <w:bCs/>
+        </w:rPr>
+        <w:fldChar w:fldCharType="end"/>
+      </w:r>
+      <w:r>
+        <w:t>; al</w:t>
+      </w:r>
+      <w:r>
+        <w:t>é</w:t>
+      </w:r>
+      <w:r>
+        <w:t>m disso, temos pequenos coment</w:t>
+      </w:r>
+      <w:r>
+        <w:t>á</w:t>
+      </w:r>
+      <w:r>
+        <w:t>rios de organiza</w:t>
       </w:r>
       <w:r>
         <w:t>çã</w:t>
       </w:r>
       <w:r>
-        <w:t xml:space="preserve">o, aquando da chamada recursiva de </w:t>
-      </w:r>
-      <w:proofErr w:type="gramStart"/>
-      <w:r>
-        <w:t xml:space="preserve">ficheiros </w:t>
-      </w:r>
-      <w:r>
-        <w:rPr>
-          <w:rStyle w:val="InlineCodeChar"/>
-        </w:rPr>
+        <w:t>o de c</w:t>
+      </w:r>
+      <w:r>
+        <w:t>ó</w:t>
+      </w:r>
+      <w:r>
+        <w:t>digo, assim como de realce de pequenos detalhes</w:t>
+      </w:r>
+      <w:r>
         <w:t>.</w:t>
       </w:r>
-      <w:proofErr w:type="gramEnd"/>
-      <w:r>
-        <w:rPr>
-          <w:rStyle w:val="InlineCodeChar"/>
-        </w:rPr>
-        <w:t>h</w:t>
-      </w:r>
-      <w:r>
-        <w:t>.</w:t>
-      </w:r>
-      <w:r>
-        <w:t xml:space="preserve"> Os ficheiros </w:t>
-      </w:r>
-      <w:r>
-        <w:rPr>
-          <w:rStyle w:val="InlineCodeChar"/>
-        </w:rPr>
-        <w:t>.c</w:t>
-      </w:r>
-      <w:r>
-        <w:t xml:space="preserve"> apenas cont</w:t>
+    </w:p>
+    <w:p>
+      <w:r>
+        <w:t>Ger</w:t>
+      </w:r>
+      <w:r>
+        <w:t>á</w:t>
+      </w:r>
+      <w:r>
+        <w:t>mos, pois, a documenta</w:t>
+      </w:r>
+      <w:r>
+        <w:t>çã</w:t>
+      </w:r>
+      <w:r>
+        <w:t xml:space="preserve">o automatica com o doxygen, que pode ser encontrada na pasta </w:t>
+      </w:r>
+      <w:r>
+        <w:rPr>
+          <w:b/>
+          <w:bCs/>
+        </w:rPr>
+        <w:t>docs</w:t>
+      </w:r>
+      <w:r>
+        <w:t xml:space="preserve"> do projeto.</w:t>
+      </w:r>
+    </w:p>
+    <w:p>
+      <w:pPr>
+        <w:pStyle w:val="Heading3"/>
+      </w:pPr>
+      <w:bookmarkStart w:id="8" w:name="_Toc72584796"/>
+      <w:r>
+        <w:t>Modularidade e globalizacao do programa</w:t>
+      </w:r>
+      <w:bookmarkEnd w:id="8"/>
+    </w:p>
+    <w:p>
+      <w:r>
+        <w:t>Tent</w:t>
+      </w:r>
+      <w:r>
+        <w:t>á</w:t>
+      </w:r>
+      <w:r>
+        <w:t>mos ao m</w:t>
+      </w:r>
+      <w:r>
+        <w:t>á</w:t>
+      </w:r>
+      <w:r>
+        <w:t xml:space="preserve">ximo, dividir </w:t>
+      </w:r>
+      <w:r>
+        <w:t>o</w:t>
+      </w:r>
+      <w:r>
+        <w:t xml:space="preserve"> nosso c</w:t>
+      </w:r>
+      <w:r>
+        <w:t>ó</w:t>
+      </w:r>
+      <w:r>
+        <w:t>digo em fun</w:t>
+      </w:r>
+      <w:r>
+        <w:t>çõ</w:t>
+      </w:r>
+      <w:r>
+        <w:t>es, de modo a seguir o princ</w:t>
+      </w:r>
+      <w:r>
+        <w:t>í</w:t>
+      </w:r>
+      <w:r>
+        <w:t>pio de “cada fun</w:t>
+      </w:r>
+      <w:r>
+        <w:t>çã</w:t>
+      </w:r>
+      <w:r>
+        <w:t>o faz uma e uma s</w:t>
+      </w:r>
+      <w:r>
+        <w:t>ó</w:t>
+      </w:r>
+      <w:r>
+        <w:t xml:space="preserve"> coisa”</w:t>
+      </w:r>
+      <w:r>
+        <w:fldChar w:fldCharType="begin" w:fldLock="1"/>
+      </w:r>
+      <w:r>
+        <w:instrText>ADDIN CSL_CITATION {"citationItems":[{"id":"ITEM-1","itemData":{"author":[{"dropping-particle":"","family":"Martin","given":"Robert Cecil","non-dropping-particle":"","parse-names":false,"suffix":""}],"id":"ITEM-1","issued":{"date-parts":[["0"]]},"title":"Clean Code","type":"book"},"uris":["http://www.mendeley.com/documents/?uuid=24a39763-eee6-42c4-aa2f-925377315cb8"]}],"mendeley":{"formattedCitation":"[2]","plainTextFormattedCitation":"[2]","previouslyFormattedCitation":"[2]"},"properties":{"noteIndex":0},"schema":"https://github.com/citation-style-language/schema/raw/master/csl-citation.json"}</w:instrText>
+      </w:r>
+      <w:r>
+        <w:fldChar w:fldCharType="separate"/>
+      </w:r>
+      <w:r>
+        <w:rPr>
+          <w:noProof/>
+        </w:rPr>
+        <w:t>[2]</w:t>
+      </w:r>
+      <w:r>
+        <w:fldChar w:fldCharType="end"/>
+      </w:r>
+      <w:r>
+        <w:t>, e, portanto, temos in</w:t>
+      </w:r>
+      <w:r>
+        <w:t>ú</w:t>
+      </w:r>
+      <w:r>
+        <w:t>meras fun</w:t>
+      </w:r>
+      <w:r>
+        <w:t>çõ</w:t>
+      </w:r>
+      <w:r>
+        <w:t xml:space="preserve">es, que, em conjunto, </w:t>
+      </w:r>
+      <w:r>
+        <w:t>constituem</w:t>
+      </w:r>
+      <w:r>
+        <w:t xml:space="preserve"> um software inteiro.</w:t>
+      </w:r>
+    </w:p>
+    <w:p>
+      <w:r>
+        <w:t>A linguagem das vari</w:t>
+      </w:r>
+      <w:r>
+        <w:t>á</w:t>
+      </w:r>
+      <w:r>
+        <w:t>veis/coment</w:t>
+      </w:r>
+      <w:r>
+        <w:t>á</w:t>
+      </w:r>
+      <w:r>
+        <w:t>rios est</w:t>
+      </w:r>
+      <w:r>
+        <w:t>á</w:t>
+      </w:r>
+      <w:r>
+        <w:t xml:space="preserve"> maioritariamente em Ingles, visto que </w:t>
       </w:r>
       <w:r>
         <w:t>é</w:t>
       </w:r>
       <w:r>
-        <w:t xml:space="preserve">m </w:t>
+        <w:t xml:space="preserve"> uma linguagem global, e ach</w:t>
+      </w:r>
+      <w:r>
+        <w:t>á</w:t>
+      </w:r>
+      <w:r>
+        <w:t>mos no nosso interesse tornar o programa mais acess</w:t>
+      </w:r>
+      <w:r>
+        <w:t>í</w:t>
+      </w:r>
+      <w:r>
+        <w:t>vel.</w:t>
+      </w:r>
+    </w:p>
+    <w:p>
+      <w:r>
+        <w:t>Tent</w:t>
+      </w:r>
+      <w:r>
+        <w:t>á</w:t>
+      </w:r>
+      <w:r>
+        <w:t>mos ainda, seguir alguns dos princ</w:t>
+      </w:r>
+      <w:r>
+        <w:t>í</w:t>
+      </w:r>
+      <w:r>
+        <w:t>pios de IHC</w:t>
+      </w:r>
+      <w:r>
+        <w:fldChar w:fldCharType="begin" w:fldLock="1"/>
+      </w:r>
+      <w:r>
+        <w:instrText>ADDIN CSL_CITATION {"citationItems":[{"id":"ITEM-1","itemData":{"author":[{"dropping-particle":"","family":"Dix","given":"Alan","non-dropping-particle":"","parse-names":false,"suffix":""}],"id":"ITEM-1","issued":{"date-parts":[["0"]]},"title":"Human-Computer Interaction","type":"book"},"uris":["http://www.mendeley.com/documents/?uuid=6966d1d9-deed-4c35-8522-c70fc934124b"]}],"mendeley":{"formattedCitation":"[3]","plainTextFormattedCitation":"[3]","previouslyFormattedCitation":"[3]"},"properties":{"noteIndex":0},"schema":"https://github.com/citation-style-language/schema/raw/master/csl-citation.json"}</w:instrText>
+      </w:r>
+      <w:r>
+        <w:fldChar w:fldCharType="separate"/>
+      </w:r>
+      <w:r>
+        <w:rPr>
+          <w:noProof/>
+        </w:rPr>
+        <w:t>[3]</w:t>
+      </w:r>
+      <w:r>
+        <w:fldChar w:fldCharType="end"/>
+      </w:r>
+      <w:r>
+        <w:t xml:space="preserve">, para poder tornar o programa mais </w:t>
       </w:r>
       <w:r>
         <w:rPr>
           <w:i/>
           <w:iCs/>
         </w:rPr>
-        <w:t>includes</w:t>
-      </w:r>
-      <w:r>
-        <w:t xml:space="preserve"> de ficheiros </w:t>
-      </w:r>
-      <w:r>
-        <w:rPr>
-          <w:rStyle w:val="InlineCodeChar"/>
-        </w:rPr>
-        <w:t>.h</w:t>
-      </w:r>
-      <w:r>
-        <w:t xml:space="preserve"> de modo a seguir o desenvolvimento moderno de aplica</w:t>
-      </w:r>
-      <w:r>
-        <w:t>çõ</w:t>
-      </w:r>
-      <w:r>
-        <w:t>es em C.</w:t>
+        <w:t>user friendly</w:t>
+      </w:r>
+      <w:r>
+        <w:t>.</w:t>
       </w:r>
     </w:p>
     <w:p>
@@ -4716,424 +4960,91 @@
         <w:t>çá</w:t>
       </w:r>
       <w:r>
-        <w:t>mos que todo o nosso c</w:t>
+        <w:t>mos ainda que, otimizamos o nosso c</w:t>
       </w:r>
       <w:r>
         <w:t>ó</w:t>
       </w:r>
       <w:r>
-        <w:t xml:space="preserve">digo esta estruturadamente comentado, isto </w:t>
-      </w:r>
-      <w:r>
-        <w:t>é</w:t>
-      </w:r>
-      <w:r>
-        <w:t>, todas as fun</w:t>
-      </w:r>
-      <w:r>
-        <w:t>çõ</w:t>
-      </w:r>
-      <w:r>
-        <w:t>es encontram-se comentadas de acordo com as docs de programas de gera</w:t>
-      </w:r>
-      <w:r>
-        <w:t>ção</w:t>
-      </w:r>
-      <w:r>
-        <w:t xml:space="preserve"> de </w:t>
-      </w:r>
-      <w:r>
-        <w:t>documentação automática</w:t>
-      </w:r>
-      <w:r>
-        <w:t xml:space="preserve">, como o </w:t>
-      </w:r>
-      <w:proofErr w:type="spellStart"/>
+        <w:t xml:space="preserve">digo de modo a </w:t>
+      </w:r>
+      <w:r>
+        <w:t>torná-lo</w:t>
+      </w:r>
+      <w:r>
+        <w:t xml:space="preserve"> mais r</w:t>
+      </w:r>
+      <w:r>
+        <w:t>á</w:t>
+      </w:r>
+      <w:r>
+        <w:t>pido.</w:t>
+      </w:r>
+    </w:p>
+    <w:p>
+      <w:pPr>
+        <w:pStyle w:val="Heading3"/>
+      </w:pPr>
+      <w:bookmarkStart w:id="9" w:name="_Toc72584797"/>
+      <w:r>
+        <w:t>Recuperabilidade</w:t>
+      </w:r>
+      <w:bookmarkEnd w:id="9"/>
+    </w:p>
+    <w:p>
+      <w:r>
+        <w:t>Queremos ainda</w:t>
+      </w:r>
+      <w:r>
+        <w:t xml:space="preserve"> sublinhar que escrevemos intensivamente c</w:t>
+      </w:r>
+      <w:r>
+        <w:t>ó</w:t>
+      </w:r>
+      <w:r>
+        <w:t>digos de dete</w:t>
+      </w:r>
+      <w:r>
+        <w:t>çã</w:t>
+      </w:r>
+      <w:r>
+        <w:t xml:space="preserve">o de erros para tornar o programa </w:t>
+      </w:r>
       <w:r>
         <w:rPr>
           <w:b/>
           <w:bCs/>
         </w:rPr>
-        <w:t>doxygen</w:t>
-      </w:r>
-      <w:proofErr w:type="spellEnd"/>
+        <w:t>recuper</w:t>
+      </w:r>
       <w:r>
         <w:rPr>
           <w:b/>
           <w:bCs/>
         </w:rPr>
-        <w:fldChar w:fldCharType="begin" w:fldLock="1"/>
+        <w:t>á</w:t>
       </w:r>
       <w:r>
         <w:rPr>
           <w:b/>
           <w:bCs/>
         </w:rPr>
-        <w:instrText>ADDIN CSL_CITATION {"citationItems":[{"id":"ITEM-1","itemData":{"URL":"https://www.doxygen.nl/index.html","id":"ITEM-1","issued":{"date-parts":[["0"]]},"title":"Doxygen","type":"webpage"},"uris":["http://www.mendeley.com/documents/?uuid=d7fce1b2-ccdd-44e0-8669-47891ea2f946"]}],"mendeley":{"formattedCitation":"[1]","plainTextFormattedCitation":"[1]","previouslyFormattedCitation":"[1]"},"properties":{"noteIndex":0},"schema":"https://github.com/citation-style-language/schema/raw/master/csl-citation.json"}</w:instrText>
+        <w:t>ve</w:t>
       </w:r>
       <w:r>
         <w:rPr>
           <w:b/>
           <w:bCs/>
         </w:rPr>
-        <w:fldChar w:fldCharType="separate"/>
-      </w:r>
-      <w:r>
-        <w:rPr>
-          <w:bCs/>
-          <w:noProof/>
-        </w:rPr>
-        <w:t>[1]</w:t>
-      </w:r>
-      <w:r>
-        <w:rPr>
-          <w:b/>
-          <w:bCs/>
-        </w:rPr>
-        <w:fldChar w:fldCharType="end"/>
-      </w:r>
-      <w:r>
-        <w:t>; al</w:t>
-      </w:r>
-      <w:r>
-        <w:t>é</w:t>
-      </w:r>
-      <w:r>
-        <w:t>m disso, temos pequenos coment</w:t>
-      </w:r>
-      <w:r>
-        <w:t>á</w:t>
-      </w:r>
-      <w:r>
-        <w:t>rios de organiza</w:t>
-      </w:r>
-      <w:r>
-        <w:t>çã</w:t>
-      </w:r>
-      <w:r>
-        <w:t>o de c</w:t>
-      </w:r>
-      <w:r>
-        <w:t>ó</w:t>
-      </w:r>
-      <w:r>
-        <w:t>digo, assim como de realce de pequenos detalhes</w:t>
+        <w:t>l</w:t>
       </w:r>
       <w:r>
         <w:t>.</w:t>
       </w:r>
     </w:p>
     <w:p>
-      <w:r>
-        <w:t>Ger</w:t>
-      </w:r>
-      <w:r>
-        <w:t>á</w:t>
-      </w:r>
-      <w:r>
-        <w:t>mos, pois, a documenta</w:t>
-      </w:r>
-      <w:r>
-        <w:t>çã</w:t>
-      </w:r>
-      <w:r>
-        <w:t xml:space="preserve">o automatica com o doxygen, que pode ser encontrada na pasta </w:t>
-      </w:r>
-      <w:r>
-        <w:rPr>
-          <w:b/>
-          <w:bCs/>
-        </w:rPr>
-        <w:t>docs</w:t>
-      </w:r>
-      <w:r>
-        <w:t xml:space="preserve"> do projeto.</w:t>
-      </w:r>
-    </w:p>
-    <w:p>
-      <w:pPr>
-        <w:pStyle w:val="Ttulo3"/>
-      </w:pPr>
-      <w:bookmarkStart w:id="8" w:name="_Toc72584796"/>
-      <w:r>
-        <w:t>Modularidade e globalizacao do programa</w:t>
-      </w:r>
-      <w:bookmarkEnd w:id="8"/>
-    </w:p>
-    <w:p>
-      <w:r>
-        <w:t>Tent</w:t>
-      </w:r>
-      <w:r>
-        <w:t>á</w:t>
-      </w:r>
-      <w:r>
-        <w:t>mos ao m</w:t>
-      </w:r>
-      <w:r>
-        <w:t>á</w:t>
-      </w:r>
-      <w:r>
-        <w:t xml:space="preserve">ximo, dividir </w:t>
-      </w:r>
-      <w:r>
-        <w:t>o</w:t>
-      </w:r>
-      <w:r>
-        <w:t xml:space="preserve"> nosso c</w:t>
-      </w:r>
-      <w:r>
-        <w:t>ó</w:t>
-      </w:r>
-      <w:r>
-        <w:t>digo em fun</w:t>
-      </w:r>
-      <w:r>
-        <w:t>çõ</w:t>
-      </w:r>
-      <w:r>
-        <w:t>es, de modo a seguir o princ</w:t>
-      </w:r>
-      <w:r>
-        <w:t>í</w:t>
-      </w:r>
-      <w:r>
-        <w:t>pio de “cada fun</w:t>
-      </w:r>
-      <w:r>
-        <w:t>çã</w:t>
-      </w:r>
-      <w:r>
-        <w:t>o faz uma e uma s</w:t>
-      </w:r>
-      <w:r>
-        <w:t>ó</w:t>
-      </w:r>
-      <w:r>
-        <w:t xml:space="preserve"> coisa”</w:t>
-      </w:r>
-      <w:r>
-        <w:fldChar w:fldCharType="begin" w:fldLock="1"/>
-      </w:r>
-      <w:r>
-        <w:instrText>ADDIN CSL_CITATION {"citationItems":[{"id":"ITEM-1","itemData":{"author":[{"dropping-particle":"","family":"Martin","given":"Robert Cecil","non-dropping-particle":"","parse-names":false,"suffix":""}],"id":"ITEM-1","issued":{"date-parts":[["0"]]},"title":"Clean Code","type":"book"},"uris":["http://www.mendeley.com/documents/?uuid=24a39763-eee6-42c4-aa2f-925377315cb8"]}],"mendeley":{"formattedCitation":"[2]","plainTextFormattedCitation":"[2]","previouslyFormattedCitation":"[2]"},"properties":{"noteIndex":0},"schema":"https://github.com/citation-style-language/schema/raw/master/csl-citation.json"}</w:instrText>
-      </w:r>
-      <w:r>
-        <w:fldChar w:fldCharType="separate"/>
-      </w:r>
-      <w:r>
-        <w:rPr>
-          <w:noProof/>
-        </w:rPr>
-        <w:t>[2]</w:t>
-      </w:r>
-      <w:r>
-        <w:fldChar w:fldCharType="end"/>
-      </w:r>
-      <w:r>
-        <w:t>, e, portanto, temos in</w:t>
-      </w:r>
-      <w:r>
-        <w:t>ú</w:t>
-      </w:r>
-      <w:r>
-        <w:t>meras fun</w:t>
-      </w:r>
-      <w:r>
-        <w:t>çõ</w:t>
-      </w:r>
-      <w:r>
-        <w:t xml:space="preserve">es, que, em conjunto, </w:t>
-      </w:r>
-      <w:r>
-        <w:t>constituem</w:t>
-      </w:r>
-      <w:r>
-        <w:t xml:space="preserve"> um software inteiro.</w:t>
-      </w:r>
-    </w:p>
-    <w:p>
-      <w:r>
-        <w:t>A linguagem das vari</w:t>
-      </w:r>
-      <w:r>
-        <w:t>á</w:t>
-      </w:r>
-      <w:r>
-        <w:t>veis/coment</w:t>
-      </w:r>
-      <w:r>
-        <w:t>á</w:t>
-      </w:r>
-      <w:r>
-        <w:t>rios est</w:t>
-      </w:r>
-      <w:r>
-        <w:t>á</w:t>
-      </w:r>
-      <w:r>
-        <w:t xml:space="preserve"> maioritariamente em Ingles, visto que </w:t>
-      </w:r>
-      <w:r>
-        <w:t>é</w:t>
-      </w:r>
-      <w:r>
-        <w:t xml:space="preserve"> uma linguagem global, e ach</w:t>
-      </w:r>
-      <w:r>
-        <w:t>á</w:t>
-      </w:r>
-      <w:r>
-        <w:t>mos no nosso interesse tornar o programa mais acess</w:t>
-      </w:r>
-      <w:r>
-        <w:t>í</w:t>
-      </w:r>
-      <w:r>
-        <w:t>vel.</w:t>
-      </w:r>
-    </w:p>
-    <w:p>
-      <w:r>
-        <w:t>Tent</w:t>
-      </w:r>
-      <w:r>
-        <w:t>á</w:t>
-      </w:r>
-      <w:r>
-        <w:t>mos ainda, seguir alguns dos princ</w:t>
-      </w:r>
-      <w:r>
-        <w:t>í</w:t>
-      </w:r>
-      <w:r>
-        <w:t>pios de IHC</w:t>
-      </w:r>
-      <w:r>
-        <w:fldChar w:fldCharType="begin" w:fldLock="1"/>
-      </w:r>
-      <w:r>
-        <w:instrText>ADDIN CSL_CITATION {"citationItems":[{"id":"ITEM-1","itemData":{"author":[{"dropping-particle":"","family":"Dix","given":"Alan","non-dropping-particle":"","parse-names":false,"suffix":""}],"id":"ITEM-1","issued":{"date-parts":[["0"]]},"title":"Human-Computer Interaction","type":"book"},"uris":["http://www.mendeley.com/documents/?uuid=6966d1d9-deed-4c35-8522-c70fc934124b"]}],"mendeley":{"formattedCitation":"[3]","plainTextFormattedCitation":"[3]","previouslyFormattedCitation":"[3]"},"properties":{"noteIndex":0},"schema":"https://github.com/citation-style-language/schema/raw/master/csl-citation.json"}</w:instrText>
-      </w:r>
-      <w:r>
-        <w:fldChar w:fldCharType="separate"/>
-      </w:r>
-      <w:r>
-        <w:rPr>
-          <w:noProof/>
-        </w:rPr>
-        <w:t>[3]</w:t>
-      </w:r>
-      <w:r>
-        <w:fldChar w:fldCharType="end"/>
-      </w:r>
-      <w:r>
-        <w:t xml:space="preserve">, para poder tornar o programa mais </w:t>
-      </w:r>
-      <w:r>
-        <w:rPr>
-          <w:i/>
-          <w:iCs/>
-        </w:rPr>
-        <w:t>user friendly</w:t>
-      </w:r>
-      <w:r>
-        <w:t>.</w:t>
-      </w:r>
-    </w:p>
-    <w:p>
-      <w:r>
-        <w:t>Real</w:t>
-      </w:r>
-      <w:r>
-        <w:t>çá</w:t>
-      </w:r>
-      <w:r>
-        <w:t>mos ainda que, otimizamos o nosso c</w:t>
-      </w:r>
-      <w:r>
-        <w:t>ó</w:t>
-      </w:r>
-      <w:r>
-        <w:t xml:space="preserve">digo de modo a </w:t>
-      </w:r>
-      <w:r>
-        <w:t>torná-lo</w:t>
-      </w:r>
-      <w:r>
-        <w:t xml:space="preserve"> mais r</w:t>
-      </w:r>
-      <w:r>
-        <w:t>á</w:t>
-      </w:r>
-      <w:r>
-        <w:t>pido.</w:t>
-      </w:r>
-    </w:p>
-    <w:p>
-      <w:pPr>
-        <w:pStyle w:val="Ttulo3"/>
-      </w:pPr>
-      <w:bookmarkStart w:id="9" w:name="_Toc72584797"/>
-      <w:r>
-        <w:t>Recuperabilidade</w:t>
-      </w:r>
-      <w:bookmarkEnd w:id="9"/>
-    </w:p>
-    <w:p>
-      <w:r>
-        <w:t>Queremos ainda</w:t>
-      </w:r>
-      <w:r>
-        <w:t xml:space="preserve"> sublinhar que escrevemos intensivamente c</w:t>
-      </w:r>
-      <w:r>
-        <w:t>ó</w:t>
-      </w:r>
-      <w:r>
-        <w:t>digos de dete</w:t>
-      </w:r>
-      <w:r>
-        <w:t>çã</w:t>
-      </w:r>
-      <w:r>
-        <w:t xml:space="preserve">o de erros para tornar o programa </w:t>
-      </w:r>
-      <w:r>
-        <w:rPr>
-          <w:b/>
-          <w:bCs/>
-        </w:rPr>
-        <w:t>recuper</w:t>
-      </w:r>
-      <w:r>
-        <w:rPr>
-          <w:b/>
-          <w:bCs/>
-        </w:rPr>
-        <w:t>á</w:t>
-      </w:r>
-      <w:r>
-        <w:rPr>
-          <w:b/>
-          <w:bCs/>
-        </w:rPr>
-        <w:t>ve</w:t>
-      </w:r>
-      <w:r>
-        <w:rPr>
-          <w:b/>
-          <w:bCs/>
-        </w:rPr>
-        <w:t>l</w:t>
-      </w:r>
-      <w:r>
-        <w:t>.</w:t>
-      </w:r>
-    </w:p>
-    <w:p>
-      <w:pPr>
-        <w:pStyle w:val="Ttulo2"/>
+      <w:pPr>
+        <w:pStyle w:val="Heading2"/>
       </w:pPr>
       <w:bookmarkStart w:id="10" w:name="_Toc72584798"/>
       <w:r>
@@ -5337,15 +5248,7 @@
         <w:t>é</w:t>
       </w:r>
       <w:r>
-        <w:t xml:space="preserve">m, que esta chama a segunda </w:t>
-      </w:r>
-      <w:proofErr w:type="spellStart"/>
-      <w:r>
-        <w:t>opcao</w:t>
-      </w:r>
-      <w:proofErr w:type="spellEnd"/>
-      <w:r>
-        <w:t xml:space="preserve">, isto </w:t>
+        <w:t xml:space="preserve">m, que esta chama a segunda opcao, isto </w:t>
       </w:r>
       <w:r>
         <w:t>é</w:t>
@@ -5364,21 +5267,13 @@
         </w:rPr>
       </w:pPr>
       <w:r>
-        <w:t xml:space="preserve">A </w:t>
-      </w:r>
-      <w:proofErr w:type="spellStart"/>
-      <w:r>
-        <w:t>op</w:t>
+        <w:t>A op</w:t>
       </w:r>
       <w:r>
         <w:t>ção</w:t>
       </w:r>
       <w:r>
-        <w:t>o</w:t>
-      </w:r>
-      <w:proofErr w:type="spellEnd"/>
-      <w:r>
-        <w:t xml:space="preserve"> </w:t>
+        <w:t xml:space="preserve">o </w:t>
       </w:r>
       <m:oMath>
         <m:r>
@@ -5458,10 +5353,11 @@
     </w:p>
     <w:p>
       <w:pPr>
-        <w:pStyle w:val="Ttulo2"/>
+        <w:pStyle w:val="Heading2"/>
       </w:pPr>
       <w:bookmarkStart w:id="12" w:name="_Toc72584799"/>
       <w:r>
+        <w:lastRenderedPageBreak/>
         <w:t>Boo</w:t>
       </w:r>
       <w:r>
@@ -5552,7 +5448,6 @@
     </w:p>
     <w:p>
       <w:r>
-        <w:lastRenderedPageBreak/>
         <w:t>Note-se que estes livros est</w:t>
       </w:r>
       <w:r>
@@ -6050,6 +5945,7 @@
         <w:rPr>
           <w:rFonts w:eastAsiaTheme="minorEastAsia"/>
         </w:rPr>
+        <w:lastRenderedPageBreak/>
         <w:t>Neste submenu, a primeira op</w:t>
       </w:r>
       <w:r>
@@ -6195,7 +6091,7 @@
     </w:p>
     <w:p>
       <w:pPr>
-        <w:pStyle w:val="Ttulo2"/>
+        <w:pStyle w:val="Heading2"/>
       </w:pPr>
       <w:bookmarkStart w:id="13" w:name="_Toc72584800"/>
       <w:r>
@@ -6249,7 +6145,6 @@
         <w:rPr>
           <w:noProof/>
         </w:rPr>
-        <w:lastRenderedPageBreak/>
         <w:drawing>
           <wp:inline distT="0" distB="0" distL="0" distR="0" wp14:anchorId="211428E6" wp14:editId="63267FFA">
             <wp:extent cx="2770496" cy="1525483"/>
@@ -6900,10 +6795,11 @@
     </w:p>
     <w:p>
       <w:pPr>
-        <w:pStyle w:val="Ttulo2"/>
+        <w:pStyle w:val="Heading2"/>
       </w:pPr>
       <w:bookmarkStart w:id="14" w:name="_Toc72584801"/>
       <w:r>
+        <w:lastRenderedPageBreak/>
         <w:t>Orders</w:t>
       </w:r>
       <w:r>
@@ -6954,7 +6850,6 @@
         <w:rPr>
           <w:noProof/>
         </w:rPr>
-        <w:lastRenderedPageBreak/>
         <w:drawing>
           <wp:inline distT="0" distB="0" distL="0" distR="0" wp14:anchorId="21BFF40D" wp14:editId="5C0254D6">
             <wp:extent cx="3877216" cy="1714739"/>
@@ -7060,7 +6955,7 @@
     </w:p>
     <w:p>
       <w:pPr>
-        <w:pStyle w:val="Ttulo2"/>
+        <w:pStyle w:val="Heading2"/>
       </w:pPr>
       <w:bookmarkStart w:id="15" w:name="_Toc72584802"/>
       <w:r>
@@ -7238,6 +7133,7 @@
     </w:p>
     <w:p>
       <w:r>
+        <w:lastRenderedPageBreak/>
         <w:t>A segunda op</w:t>
       </w:r>
       <w:r>
@@ -7334,35 +7230,7 @@
         <w:rPr>
           <w:rFonts w:eastAsiaTheme="minorEastAsia"/>
         </w:rPr>
-        <w:t xml:space="preserve"> os </w:t>
-      </w:r>
-      <w:proofErr w:type="spellStart"/>
-      <w:r>
-        <w:rPr>
-          <w:rFonts w:eastAsiaTheme="minorEastAsia"/>
-        </w:rPr>
-        <w:t>best-selling</w:t>
-      </w:r>
-      <w:proofErr w:type="spellEnd"/>
-      <w:r>
-        <w:rPr>
-          <w:rFonts w:eastAsiaTheme="minorEastAsia"/>
-        </w:rPr>
-        <w:t xml:space="preserve"> </w:t>
-      </w:r>
-      <w:proofErr w:type="spellStart"/>
-      <w:r>
-        <w:rPr>
-          <w:rFonts w:eastAsiaTheme="minorEastAsia"/>
-        </w:rPr>
-        <w:t>books</w:t>
-      </w:r>
-      <w:proofErr w:type="spellEnd"/>
-      <w:r>
-        <w:rPr>
-          <w:rFonts w:eastAsiaTheme="minorEastAsia"/>
-        </w:rPr>
-        <w:t>.</w:t>
+        <w:t xml:space="preserve"> os best-selling books.</w:t>
       </w:r>
     </w:p>
     <w:p>
@@ -7424,7 +7292,6 @@
         <w:rPr>
           <w:rFonts w:eastAsiaTheme="minorEastAsia"/>
         </w:rPr>
-        <w:lastRenderedPageBreak/>
         <w:t>A setima op</w:t>
       </w:r>
       <w:r>
@@ -7562,7 +7429,7 @@
     </w:p>
     <w:p>
       <w:pPr>
-        <w:pStyle w:val="Ttulo1"/>
+        <w:pStyle w:val="Heading1"/>
       </w:pPr>
       <w:bookmarkStart w:id="16" w:name="_Toc72584803"/>
       <w:r>
@@ -7590,7 +7457,7 @@
     </w:p>
     <w:p>
       <w:pPr>
-        <w:pStyle w:val="Ttulo2"/>
+        <w:pStyle w:val="Heading2"/>
       </w:pPr>
       <w:bookmarkStart w:id="17" w:name="_Toc72584804"/>
       <w:r>
@@ -7648,10 +7515,10 @@
             <v:path o:extrusionok="f" gradientshapeok="t" o:connecttype="rect"/>
             <o:lock v:ext="edit" aspectratio="t"/>
           </v:shapetype>
-          <v:shape id="_x0000_i1025" type="#_x0000_t75" style="width:364.8pt;height:204pt" o:ole="">
+          <v:shape id="_x0000_i1025" type="#_x0000_t75" style="width:364.6pt;height:203.9pt" o:ole="">
             <v:imagedata r:id="rId23" o:title=""/>
           </v:shape>
-          <o:OLEObject Type="Embed" ProgID="Word.OpenDocumentText.12" ShapeID="_x0000_i1025" DrawAspect="Content" ObjectID="_1683207279" r:id="rId24"/>
+          <o:OLEObject Type="Embed" ProgID="Word.OpenDocumentText.12" ShapeID="_x0000_i1025" DrawAspect="Content" ObjectID="_1683282163" r:id="rId24"/>
         </w:object>
       </w:r>
     </w:p>
@@ -7695,10 +7562,10 @@
     <w:p>
       <w:r>
         <w:object w:dxaOrig="9360" w:dyaOrig="7122" w14:anchorId="709DFDA2">
-          <v:shape id="_x0000_i1026" type="#_x0000_t75" style="width:376.8pt;height:286.2pt" o:ole="">
+          <v:shape id="_x0000_i1026" type="#_x0000_t75" style="width:376.7pt;height:286.25pt" o:ole="">
             <v:imagedata r:id="rId25" o:title=""/>
           </v:shape>
-          <o:OLEObject Type="Embed" ProgID="Word.OpenDocumentText.12" ShapeID="_x0000_i1026" DrawAspect="Content" ObjectID="_1683207280" r:id="rId26"/>
+          <o:OLEObject Type="Embed" ProgID="Word.OpenDocumentText.12" ShapeID="_x0000_i1026" DrawAspect="Content" ObjectID="_1683282164" r:id="rId26"/>
         </w:object>
       </w:r>
     </w:p>
@@ -7707,10 +7574,10 @@
     <w:p>
       <w:r>
         <w:object w:dxaOrig="9360" w:dyaOrig="5539" w14:anchorId="22D6F032">
-          <v:shape id="_x0000_i1027" type="#_x0000_t75" style="width:421.2pt;height:249pt" o:ole="">
+          <v:shape id="_x0000_i1027" type="#_x0000_t75" style="width:421.05pt;height:248.85pt" o:ole="">
             <v:imagedata r:id="rId27" o:title=""/>
           </v:shape>
-          <o:OLEObject Type="Embed" ProgID="Word.OpenDocumentText.12" ShapeID="_x0000_i1027" DrawAspect="Content" ObjectID="_1683207281" r:id="rId28"/>
+          <o:OLEObject Type="Embed" ProgID="Word.OpenDocumentText.12" ShapeID="_x0000_i1027" DrawAspect="Content" ObjectID="_1683282165" r:id="rId28"/>
         </w:object>
       </w:r>
     </w:p>
@@ -7792,11 +7659,10 @@
     </w:p>
     <w:p>
       <w:pPr>
-        <w:pStyle w:val="Ttulo2"/>
+        <w:pStyle w:val="Heading2"/>
       </w:pPr>
       <w:bookmarkStart w:id="21" w:name="_Toc72584805"/>
       <w:r>
-        <w:lastRenderedPageBreak/>
         <w:t>Insertion Sort em Arrays</w:t>
       </w:r>
       <w:bookmarkEnd w:id="21"/>
@@ -7826,30 +7692,23 @@
     <w:p>
       <w:r>
         <w:object w:dxaOrig="9360" w:dyaOrig="6330" w14:anchorId="325827B9">
-          <v:shape id="_x0000_i1028" type="#_x0000_t75" style="width:394.8pt;height:267pt" o:ole="">
+          <v:shape id="_x0000_i1028" type="#_x0000_t75" style="width:395.15pt;height:267.25pt" o:ole="">
             <v:imagedata r:id="rId29" o:title=""/>
           </v:shape>
-          <o:OLEObject Type="Embed" ProgID="Word.OpenDocumentText.12" ShapeID="_x0000_i1028" DrawAspect="Content" ObjectID="_1683207282" r:id="rId30"/>
+          <o:OLEObject Type="Embed" ProgID="Word.OpenDocumentText.12" ShapeID="_x0000_i1028" DrawAspect="Content" ObjectID="_1683282166" r:id="rId30"/>
         </w:object>
       </w:r>
     </w:p>
     <w:p>
       <w:r>
+        <w:lastRenderedPageBreak/>
         <w:t>Foi utilizado na ordena</w:t>
       </w:r>
       <w:r>
         <w:t>ção</w:t>
       </w:r>
       <w:r>
-        <w:t xml:space="preserve"> do </w:t>
-      </w:r>
-      <w:proofErr w:type="spellStart"/>
-      <w:r>
-        <w:t>array</w:t>
-      </w:r>
-      <w:proofErr w:type="spellEnd"/>
-      <w:r>
-        <w:t xml:space="preserve"> dos livros mais vendidos de acordo com o seu ISBN.</w:t>
+        <w:t xml:space="preserve"> do array dos livros mais vendidos de acordo com o seu ISBN.</w:t>
       </w:r>
       <w:r>
         <w:br w:type="page"/>
@@ -7857,7 +7716,7 @@
     </w:p>
     <w:p>
       <w:pPr>
-        <w:pStyle w:val="Ttulo1"/>
+        <w:pStyle w:val="Heading1"/>
       </w:pPr>
       <w:bookmarkStart w:id="23" w:name="_Toc72584806"/>
       <w:r>
@@ -7951,15 +7810,7 @@
         <w:t>ão</w:t>
       </w:r>
       <w:r>
-        <w:t xml:space="preserve"> bastante no futuro para </w:t>
-      </w:r>
-      <w:proofErr w:type="gramStart"/>
-      <w:r>
-        <w:t>quaisquer outro tipos</w:t>
-      </w:r>
-      <w:proofErr w:type="gramEnd"/>
-      <w:r>
-        <w:t xml:space="preserve"> de projetos onde performance </w:t>
+        <w:t xml:space="preserve"> bastante no futuro para quaisquer outro tipos de projetos onde performance </w:t>
       </w:r>
       <w:r>
         <w:t>é</w:t>
@@ -7973,7 +7824,7 @@
     </w:p>
     <w:p>
       <w:pPr>
-        <w:pStyle w:val="Ttulo1"/>
+        <w:pStyle w:val="Heading1"/>
       </w:pPr>
       <w:bookmarkStart w:id="24" w:name="_Toc72584807"/>
       <w:r>
@@ -7984,16 +7835,8 @@
     </w:p>
     <w:p>
       <w:pPr>
-        <w:widowControl w:val="0"/>
-        <w:autoSpaceDE w:val="0"/>
-        <w:autoSpaceDN w:val="0"/>
-        <w:adjustRightInd w:val="0"/>
-        <w:spacing w:line="240" w:lineRule="auto"/>
-        <w:ind w:left="640" w:hanging="640"/>
-        <w:rPr>
-          <w:rFonts w:cs="Times New Roman"/>
+        <w:rPr>
           <w:noProof/>
-          <w:szCs w:val="24"/>
         </w:rPr>
       </w:pPr>
       <w:r>
@@ -8007,17 +7850,13 @@
       </w:r>
       <w:r>
         <w:rPr>
-          <w:rFonts w:cs="Times New Roman"/>
           <w:noProof/>
-          <w:szCs w:val="24"/>
         </w:rPr>
         <w:t>[1]</w:t>
       </w:r>
       <w:r>
         <w:rPr>
-          <w:rFonts w:cs="Times New Roman"/>
           <w:noProof/>
-          <w:szCs w:val="24"/>
         </w:rPr>
         <w:tab/>
         <w:t>“Doxygen.” https://www.doxygen.nl/index.html.</w:t>
@@ -8025,131 +7864,87 @@
     </w:p>
     <w:p>
       <w:pPr>
-        <w:widowControl w:val="0"/>
-        <w:autoSpaceDE w:val="0"/>
-        <w:autoSpaceDN w:val="0"/>
-        <w:adjustRightInd w:val="0"/>
-        <w:spacing w:line="240" w:lineRule="auto"/>
-        <w:ind w:left="640" w:hanging="640"/>
-        <w:rPr>
-          <w:rFonts w:cs="Times New Roman"/>
+        <w:rPr>
           <w:noProof/>
-          <w:szCs w:val="24"/>
-        </w:rPr>
-      </w:pPr>
-      <w:r>
-        <w:rPr>
-          <w:rFonts w:cs="Times New Roman"/>
+        </w:rPr>
+      </w:pPr>
+      <w:r>
+        <w:rPr>
           <w:noProof/>
-          <w:szCs w:val="24"/>
         </w:rPr>
         <w:t>[2]</w:t>
       </w:r>
       <w:r>
         <w:rPr>
-          <w:rFonts w:cs="Times New Roman"/>
           <w:noProof/>
-          <w:szCs w:val="24"/>
         </w:rPr>
         <w:tab/>
         <w:t xml:space="preserve">R. C. Martin, </w:t>
       </w:r>
       <w:r>
         <w:rPr>
-          <w:rFonts w:cs="Times New Roman"/>
           <w:i/>
           <w:iCs/>
           <w:noProof/>
-          <w:szCs w:val="24"/>
         </w:rPr>
         <w:t>Clean Code</w:t>
       </w:r>
       <w:r>
         <w:rPr>
-          <w:rFonts w:cs="Times New Roman"/>
           <w:noProof/>
-          <w:szCs w:val="24"/>
         </w:rPr>
         <w:t>. .</w:t>
       </w:r>
     </w:p>
     <w:p>
       <w:pPr>
-        <w:widowControl w:val="0"/>
-        <w:autoSpaceDE w:val="0"/>
-        <w:autoSpaceDN w:val="0"/>
-        <w:adjustRightInd w:val="0"/>
-        <w:spacing w:line="240" w:lineRule="auto"/>
-        <w:ind w:left="640" w:hanging="640"/>
-        <w:rPr>
-          <w:rFonts w:cs="Times New Roman"/>
+        <w:rPr>
           <w:noProof/>
-          <w:szCs w:val="24"/>
-        </w:rPr>
-      </w:pPr>
-      <w:r>
-        <w:rPr>
-          <w:rFonts w:cs="Times New Roman"/>
+        </w:rPr>
+      </w:pPr>
+      <w:r>
+        <w:rPr>
           <w:noProof/>
-          <w:szCs w:val="24"/>
         </w:rPr>
         <w:t>[3]</w:t>
       </w:r>
       <w:r>
         <w:rPr>
-          <w:rFonts w:cs="Times New Roman"/>
           <w:noProof/>
-          <w:szCs w:val="24"/>
         </w:rPr>
         <w:tab/>
         <w:t xml:space="preserve">A. Dix, </w:t>
       </w:r>
       <w:r>
         <w:rPr>
-          <w:rFonts w:cs="Times New Roman"/>
           <w:i/>
           <w:iCs/>
           <w:noProof/>
-          <w:szCs w:val="24"/>
         </w:rPr>
         <w:t>Human-Computer Interaction</w:t>
       </w:r>
       <w:r>
         <w:rPr>
-          <w:rFonts w:cs="Times New Roman"/>
           <w:noProof/>
-          <w:szCs w:val="24"/>
         </w:rPr>
         <w:t>. .</w:t>
       </w:r>
     </w:p>
     <w:p>
       <w:pPr>
-        <w:widowControl w:val="0"/>
-        <w:autoSpaceDE w:val="0"/>
-        <w:autoSpaceDN w:val="0"/>
-        <w:adjustRightInd w:val="0"/>
-        <w:spacing w:line="240" w:lineRule="auto"/>
-        <w:ind w:left="640" w:hanging="640"/>
-        <w:rPr>
-          <w:rFonts w:cs="Times New Roman"/>
+        <w:rPr>
           <w:noProof/>
-          <w:szCs w:val="24"/>
-        </w:rPr>
-      </w:pPr>
-      <w:r>
-        <w:rPr>
-          <w:rFonts w:cs="Times New Roman"/>
+        </w:rPr>
+      </w:pPr>
+      <w:r>
+        <w:rPr>
           <w:noProof/>
-          <w:szCs w:val="24"/>
         </w:rPr>
         <w:t>[4]</w:t>
       </w:r>
       <w:r>
         <w:rPr>
-          <w:rFonts w:cs="Times New Roman"/>
           <w:noProof/>
-          <w:szCs w:val="24"/>
         </w:rPr>
         <w:tab/>
         <w:t>“Merge Sort for Linked Lists - GeeksforGeeks.” https://www.geeksforgeeks.org/merge-sort-for-linked-list/ (accessed Apr. 20, 2021).</w:t>
@@ -8157,29 +7952,19 @@
     </w:p>
     <w:p>
       <w:pPr>
-        <w:widowControl w:val="0"/>
-        <w:autoSpaceDE w:val="0"/>
-        <w:autoSpaceDN w:val="0"/>
-        <w:adjustRightInd w:val="0"/>
-        <w:spacing w:line="240" w:lineRule="auto"/>
-        <w:ind w:left="640" w:hanging="640"/>
         <w:rPr>
           <w:noProof/>
         </w:rPr>
       </w:pPr>
       <w:r>
         <w:rPr>
-          <w:rFonts w:cs="Times New Roman"/>
           <w:noProof/>
-          <w:szCs w:val="24"/>
         </w:rPr>
         <w:t>[5]</w:t>
       </w:r>
       <w:r>
         <w:rPr>
-          <w:rFonts w:cs="Times New Roman"/>
           <w:noProof/>
-          <w:szCs w:val="24"/>
         </w:rPr>
         <w:tab/>
         <w:t>“QuickSort vs MergeSort - GeeksforGeeks.” https://www.geeksforgeeks.org/quick-sort-vs-merge-sort/ (accessed Apr. 20, 2021).</w:t>
@@ -8255,7 +8040,7 @@
 <w:hdr xmlns:wpc="http://schemas.microsoft.com/office/word/2010/wordprocessingCanvas" xmlns:cx="http://schemas.microsoft.com/office/drawing/2014/chartex" xmlns:cx1="http://schemas.microsoft.com/office/drawing/2015/9/8/chartex" xmlns:cx2="http://schemas.microsoft.com/office/drawing/2015/10/21/chartex" xmlns:cx3="http://schemas.microsoft.com/office/drawing/2016/5/9/chartex" xmlns:cx4="http://schemas.microsoft.com/office/drawing/2016/5/10/chartex" xmlns:cx5="http://schemas.microsoft.com/office/drawing/2016/5/11/chartex" xmlns:cx6="http://schemas.microsoft.com/office/drawing/2016/5/12/chartex" xmlns:cx7="http://schemas.microsoft.com/office/drawing/2016/5/13/chartex" xmlns:cx8="http://schemas.microsoft.com/office/drawing/2016/5/14/chartex" xmlns:mc="http://schemas.openxmlformats.org/markup-compatibility/2006" xmlns:aink="http://schemas.microsoft.com/office/drawing/2016/ink" xmlns:am3d="http://schemas.microsoft.com/office/drawing/2017/model3d" xmlns:o="urn:schemas-microsoft-com:office:office" xmlns:r="http://schemas.openxmlformats.org/officeDocument/2006/relationships" xmlns:m="http://schemas.openxmlformats.org/officeDocument/2006/math" xmlns:v="urn:schemas-microsoft-com:vml" xmlns:wp14="http://schemas.microsoft.com/office/word/2010/wordprocessingDrawing" xmlns:wp="http://schemas.openxmlformats.org/drawingml/2006/wordprocessingDrawing" xmlns:w10="urn:schemas-microsoft-com:office:word" xmlns:w="http://schemas.openxmlformats.org/wordprocessingml/2006/main" xmlns:w14="http://schemas.microsoft.com/office/word/2010/wordml" xmlns:w15="http://schemas.microsoft.com/office/word/2012/wordml" xmlns:w16cex="http://schemas.microsoft.com/office/word/2018/wordml/cex" xmlns:w16cid="http://schemas.microsoft.com/office/word/2016/wordml/cid" xmlns:w16="http://schemas.microsoft.com/office/word/2018/wordml" xmlns:w16sdtdh="http://schemas.microsoft.com/office/word/2020/wordml/sdtdatahash" xmlns:w16se="http://schemas.microsoft.com/office/word/2015/wordml/symex" xmlns:wpg="http://schemas.microsoft.com/office/word/2010/wordprocessingGroup" xmlns:wpi="http://schemas.microsoft.com/office/word/2010/wordprocessingInk" xmlns:wne="http://schemas.microsoft.com/office/word/2006/wordml" xmlns:wps="http://schemas.microsoft.com/office/word/2010/wordprocessingShape" mc:Ignorable="w14 w15 w16se w16cid w16 w16cex w16sdtdh wp14">
   <w:p>
     <w:pPr>
-      <w:pStyle w:val="Cabealho"/>
+      <w:pStyle w:val="Header"/>
       <w:rPr>
         <w:b/>
         <w:bCs/>
@@ -8337,7 +8122,7 @@
       <w:rPr>
         <w:noProof/>
       </w:rPr>
-      <w:t>Erro! Utilize o separador Base para aplicar Heading 1 ao texto que pretende que apareça aqui.</w:t>
+      <w:t>Bibliografia</w:t>
     </w:r>
     <w:r>
       <w:rPr>
@@ -9227,11 +9012,11 @@
       <w:lang w:val="pt-PT"/>
     </w:rPr>
   </w:style>
-  <w:style w:type="paragraph" w:styleId="Ttulo1">
+  <w:style w:type="paragraph" w:styleId="Heading1">
     <w:name w:val="heading 1"/>
     <w:basedOn w:val="Normal"/>
     <w:next w:val="Normal"/>
-    <w:link w:val="Ttulo1Carter"/>
+    <w:link w:val="Heading1Char"/>
     <w:uiPriority w:val="9"/>
     <w:qFormat/>
     <w:rsid w:val="002A17FC"/>
@@ -9253,11 +9038,11 @@
       <w:szCs w:val="32"/>
     </w:rPr>
   </w:style>
-  <w:style w:type="paragraph" w:styleId="Ttulo2">
+  <w:style w:type="paragraph" w:styleId="Heading2">
     <w:name w:val="heading 2"/>
     <w:basedOn w:val="Normal"/>
     <w:next w:val="Normal"/>
-    <w:link w:val="Ttulo2Carter"/>
+    <w:link w:val="Heading2Char"/>
     <w:uiPriority w:val="9"/>
     <w:unhideWhenUsed/>
     <w:qFormat/>
@@ -9275,11 +9060,11 @@
       <w:szCs w:val="26"/>
     </w:rPr>
   </w:style>
-  <w:style w:type="paragraph" w:styleId="Ttulo3">
+  <w:style w:type="paragraph" w:styleId="Heading3">
     <w:name w:val="heading 3"/>
     <w:basedOn w:val="Normal"/>
     <w:next w:val="Normal"/>
-    <w:link w:val="Ttulo3Carter"/>
+    <w:link w:val="Heading3Char"/>
     <w:uiPriority w:val="9"/>
     <w:unhideWhenUsed/>
     <w:qFormat/>
@@ -9297,11 +9082,11 @@
       <w:szCs w:val="24"/>
     </w:rPr>
   </w:style>
-  <w:style w:type="paragraph" w:styleId="Ttulo4">
+  <w:style w:type="paragraph" w:styleId="Heading4">
     <w:name w:val="heading 4"/>
     <w:basedOn w:val="Normal"/>
     <w:next w:val="Normal"/>
-    <w:link w:val="Ttulo4Carter"/>
+    <w:link w:val="Heading4Char"/>
     <w:uiPriority w:val="9"/>
     <w:unhideWhenUsed/>
     <w:qFormat/>
@@ -9320,11 +9105,11 @@
       <w:sz w:val="24"/>
     </w:rPr>
   </w:style>
-  <w:style w:type="paragraph" w:styleId="Ttulo5">
+  <w:style w:type="paragraph" w:styleId="Heading5">
     <w:name w:val="heading 5"/>
     <w:basedOn w:val="Normal"/>
     <w:next w:val="Normal"/>
-    <w:link w:val="Ttulo5Carter"/>
+    <w:link w:val="Heading5Char"/>
     <w:uiPriority w:val="9"/>
     <w:unhideWhenUsed/>
     <w:qFormat/>
@@ -9340,11 +9125,11 @@
       <w:color w:val="595959" w:themeColor="text1" w:themeTint="A6"/>
     </w:rPr>
   </w:style>
-  <w:style w:type="paragraph" w:styleId="Ttulo6">
+  <w:style w:type="paragraph" w:styleId="Heading6">
     <w:name w:val="heading 6"/>
     <w:basedOn w:val="Normal"/>
     <w:next w:val="Normal"/>
-    <w:link w:val="Ttulo6Carter"/>
+    <w:link w:val="Heading6Char"/>
     <w:uiPriority w:val="9"/>
     <w:semiHidden/>
     <w:unhideWhenUsed/>
@@ -9360,12 +9145,13 @@
       <w:color w:val="1F3763" w:themeColor="accent1" w:themeShade="7F"/>
     </w:rPr>
   </w:style>
-  <w:style w:type="character" w:default="1" w:styleId="Tipodeletrapredefinidodopargrafo">
+  <w:style w:type="character" w:default="1" w:styleId="DefaultParagraphFont">
     <w:name w:val="Default Paragraph Font"/>
     <w:uiPriority w:val="1"/>
+    <w:semiHidden/>
     <w:unhideWhenUsed/>
   </w:style>
-  <w:style w:type="table" w:default="1" w:styleId="Tabelanormal">
+  <w:style w:type="table" w:default="1" w:styleId="TableNormal">
     <w:name w:val="Normal Table"/>
     <w:uiPriority w:val="99"/>
     <w:semiHidden/>
@@ -9380,16 +9166,16 @@
       </w:tblCellMar>
     </w:tblPr>
   </w:style>
-  <w:style w:type="numbering" w:default="1" w:styleId="Semlista">
+  <w:style w:type="numbering" w:default="1" w:styleId="NoList">
     <w:name w:val="No List"/>
     <w:uiPriority w:val="99"/>
     <w:semiHidden/>
     <w:unhideWhenUsed/>
   </w:style>
-  <w:style w:type="paragraph" w:styleId="Cabealho">
+  <w:style w:type="paragraph" w:styleId="Header">
     <w:name w:val="header"/>
     <w:basedOn w:val="Normal"/>
-    <w:link w:val="CabealhoCarter"/>
+    <w:link w:val="HeaderChar"/>
     <w:uiPriority w:val="99"/>
     <w:unhideWhenUsed/>
     <w:rsid w:val="0006434B"/>
@@ -9401,17 +9187,17 @@
       <w:spacing w:line="240" w:lineRule="auto"/>
     </w:pPr>
   </w:style>
-  <w:style w:type="character" w:customStyle="1" w:styleId="CabealhoCarter">
-    <w:name w:val="Cabeçalho Caráter"/>
-    <w:basedOn w:val="Tipodeletrapredefinidodopargrafo"/>
-    <w:link w:val="Cabealho"/>
+  <w:style w:type="character" w:customStyle="1" w:styleId="HeaderChar">
+    <w:name w:val="Header Char"/>
+    <w:basedOn w:val="DefaultParagraphFont"/>
+    <w:link w:val="Header"/>
     <w:uiPriority w:val="99"/>
     <w:rsid w:val="0006434B"/>
   </w:style>
-  <w:style w:type="paragraph" w:styleId="Rodap">
+  <w:style w:type="paragraph" w:styleId="Footer">
     <w:name w:val="footer"/>
     <w:basedOn w:val="Normal"/>
-    <w:link w:val="RodapCarter"/>
+    <w:link w:val="FooterChar"/>
     <w:uiPriority w:val="99"/>
     <w:unhideWhenUsed/>
     <w:rsid w:val="0006434B"/>
@@ -9423,17 +9209,17 @@
       <w:spacing w:line="240" w:lineRule="auto"/>
     </w:pPr>
   </w:style>
-  <w:style w:type="character" w:customStyle="1" w:styleId="RodapCarter">
-    <w:name w:val="Rodapé Caráter"/>
-    <w:basedOn w:val="Tipodeletrapredefinidodopargrafo"/>
-    <w:link w:val="Rodap"/>
+  <w:style w:type="character" w:customStyle="1" w:styleId="FooterChar">
+    <w:name w:val="Footer Char"/>
+    <w:basedOn w:val="DefaultParagraphFont"/>
+    <w:link w:val="Footer"/>
     <w:uiPriority w:val="99"/>
     <w:rsid w:val="0006434B"/>
   </w:style>
-  <w:style w:type="character" w:customStyle="1" w:styleId="Ttulo1Carter">
-    <w:name w:val="Título 1 Caráter"/>
-    <w:basedOn w:val="Tipodeletrapredefinidodopargrafo"/>
-    <w:link w:val="Ttulo1"/>
+  <w:style w:type="character" w:customStyle="1" w:styleId="Heading1Char">
+    <w:name w:val="Heading 1 Char"/>
+    <w:basedOn w:val="DefaultParagraphFont"/>
+    <w:link w:val="Heading1"/>
     <w:uiPriority w:val="9"/>
     <w:rsid w:val="002A17FC"/>
     <w:rPr>
@@ -9444,10 +9230,10 @@
       <w:szCs w:val="32"/>
     </w:rPr>
   </w:style>
-  <w:style w:type="character" w:customStyle="1" w:styleId="Ttulo2Carter">
-    <w:name w:val="Título 2 Caráter"/>
-    <w:basedOn w:val="Tipodeletrapredefinidodopargrafo"/>
-    <w:link w:val="Ttulo2"/>
+  <w:style w:type="character" w:customStyle="1" w:styleId="Heading2Char">
+    <w:name w:val="Heading 2 Char"/>
+    <w:basedOn w:val="DefaultParagraphFont"/>
+    <w:link w:val="Heading2"/>
     <w:uiPriority w:val="9"/>
     <w:rsid w:val="00BD77CF"/>
     <w:rPr>
@@ -9458,10 +9244,10 @@
       <w:szCs w:val="26"/>
     </w:rPr>
   </w:style>
-  <w:style w:type="character" w:customStyle="1" w:styleId="Ttulo3Carter">
-    <w:name w:val="Título 3 Caráter"/>
-    <w:basedOn w:val="Tipodeletrapredefinidodopargrafo"/>
-    <w:link w:val="Ttulo3"/>
+  <w:style w:type="character" w:customStyle="1" w:styleId="Heading3Char">
+    <w:name w:val="Heading 3 Char"/>
+    <w:basedOn w:val="DefaultParagraphFont"/>
+    <w:link w:val="Heading3"/>
     <w:uiPriority w:val="9"/>
     <w:rsid w:val="00BD77CF"/>
     <w:rPr>
@@ -9472,10 +9258,10 @@
       <w:szCs w:val="24"/>
     </w:rPr>
   </w:style>
-  <w:style w:type="character" w:customStyle="1" w:styleId="Ttulo4Carter">
-    <w:name w:val="Título 4 Caráter"/>
-    <w:basedOn w:val="Tipodeletrapredefinidodopargrafo"/>
-    <w:link w:val="Ttulo4"/>
+  <w:style w:type="character" w:customStyle="1" w:styleId="Heading4Char">
+    <w:name w:val="Heading 4 Char"/>
+    <w:basedOn w:val="DefaultParagraphFont"/>
+    <w:link w:val="Heading4"/>
     <w:uiPriority w:val="9"/>
     <w:rsid w:val="00C7472F"/>
     <w:rPr>
@@ -9487,10 +9273,10 @@
       <w:sz w:val="24"/>
     </w:rPr>
   </w:style>
-  <w:style w:type="character" w:customStyle="1" w:styleId="Ttulo5Carter">
-    <w:name w:val="Título 5 Caráter"/>
-    <w:basedOn w:val="Tipodeletrapredefinidodopargrafo"/>
-    <w:link w:val="Ttulo5"/>
+  <w:style w:type="character" w:customStyle="1" w:styleId="Heading5Char">
+    <w:name w:val="Heading 5 Char"/>
+    <w:basedOn w:val="DefaultParagraphFont"/>
+    <w:link w:val="Heading5"/>
     <w:uiPriority w:val="9"/>
     <w:rsid w:val="00C7472F"/>
     <w:rPr>
@@ -9498,9 +9284,9 @@
       <w:color w:val="595959" w:themeColor="text1" w:themeTint="A6"/>
     </w:rPr>
   </w:style>
-  <w:style w:type="character" w:styleId="TextodoMarcadordePosio">
+  <w:style w:type="character" w:styleId="PlaceholderText">
     <w:name w:val="Placeholder Text"/>
-    <w:basedOn w:val="Tipodeletrapredefinidodopargrafo"/>
+    <w:basedOn w:val="DefaultParagraphFont"/>
     <w:uiPriority w:val="99"/>
     <w:semiHidden/>
     <w:rsid w:val="001A7D8F"/>
@@ -9508,10 +9294,10 @@
       <w:color w:val="808080"/>
     </w:rPr>
   </w:style>
-  <w:style w:type="character" w:customStyle="1" w:styleId="Ttulo6Carter">
-    <w:name w:val="Título 6 Caráter"/>
-    <w:basedOn w:val="Tipodeletrapredefinidodopargrafo"/>
-    <w:link w:val="Ttulo6"/>
+  <w:style w:type="character" w:customStyle="1" w:styleId="Heading6Char">
+    <w:name w:val="Heading 6 Char"/>
+    <w:basedOn w:val="DefaultParagraphFont"/>
+    <w:link w:val="Heading6"/>
     <w:uiPriority w:val="9"/>
     <w:semiHidden/>
     <w:rsid w:val="001A7D8F"/>
@@ -9551,7 +9337,7 @@
   </w:style>
   <w:style w:type="character" w:customStyle="1" w:styleId="ImportantChar">
     <w:name w:val="Important Char"/>
-    <w:basedOn w:val="Tipodeletrapredefinidodopargrafo"/>
+    <w:basedOn w:val="DefaultParagraphFont"/>
     <w:link w:val="Important"/>
     <w:rsid w:val="001A7D8F"/>
     <w:rPr>
@@ -9561,9 +9347,9 @@
       <w:sz w:val="24"/>
     </w:rPr>
   </w:style>
-  <w:style w:type="character" w:styleId="Hiperligao">
+  <w:style w:type="character" w:styleId="Hyperlink">
     <w:name w:val="Hyperlink"/>
-    <w:basedOn w:val="Tipodeletrapredefinidodopargrafo"/>
+    <w:basedOn w:val="DefaultParagraphFont"/>
     <w:uiPriority w:val="99"/>
     <w:unhideWhenUsed/>
     <w:rsid w:val="008C3B16"/>
@@ -9574,7 +9360,7 @@
   </w:style>
   <w:style w:type="character" w:customStyle="1" w:styleId="ImportantTextChar">
     <w:name w:val="ImportantText Char"/>
-    <w:basedOn w:val="Tipodeletrapredefinidodopargrafo"/>
+    <w:basedOn w:val="DefaultParagraphFont"/>
     <w:link w:val="ImportantText"/>
     <w:rsid w:val="00520E1A"/>
     <w:rPr>
@@ -9584,7 +9370,7 @@
       <w:shd w:val="clear" w:color="auto" w:fill="F7CAAC" w:themeFill="accent2" w:themeFillTint="66"/>
     </w:rPr>
   </w:style>
-  <w:style w:type="paragraph" w:styleId="ndice1">
+  <w:style w:type="paragraph" w:styleId="TOC1">
     <w:name w:val="toc 1"/>
     <w:basedOn w:val="Normal"/>
     <w:next w:val="Normal"/>
@@ -9596,7 +9382,7 @@
       <w:spacing w:after="100"/>
     </w:pPr>
   </w:style>
-  <w:style w:type="paragraph" w:styleId="ndice2">
+  <w:style w:type="paragraph" w:styleId="TOC2">
     <w:name w:val="toc 2"/>
     <w:basedOn w:val="Normal"/>
     <w:next w:val="Normal"/>
@@ -9609,7 +9395,7 @@
       <w:ind w:left="220"/>
     </w:pPr>
   </w:style>
-  <w:style w:type="paragraph" w:styleId="ndice3">
+  <w:style w:type="paragraph" w:styleId="TOC3">
     <w:name w:val="toc 3"/>
     <w:basedOn w:val="Normal"/>
     <w:next w:val="Normal"/>
@@ -9622,7 +9408,7 @@
       <w:ind w:left="440"/>
     </w:pPr>
   </w:style>
-  <w:style w:type="paragraph" w:styleId="ndice4">
+  <w:style w:type="paragraph" w:styleId="TOC4">
     <w:name w:val="toc 4"/>
     <w:basedOn w:val="Normal"/>
     <w:next w:val="Normal"/>
@@ -9635,7 +9421,7 @@
       <w:ind w:left="660"/>
     </w:pPr>
   </w:style>
-  <w:style w:type="paragraph" w:styleId="ndice5">
+  <w:style w:type="paragraph" w:styleId="TOC5">
     <w:name w:val="toc 5"/>
     <w:basedOn w:val="Normal"/>
     <w:next w:val="Normal"/>
@@ -9648,10 +9434,10 @@
       <w:ind w:left="880"/>
     </w:pPr>
   </w:style>
-  <w:style w:type="paragraph" w:styleId="PargrafodaLista">
+  <w:style w:type="paragraph" w:styleId="ListParagraph">
     <w:name w:val="List Paragraph"/>
     <w:basedOn w:val="Normal"/>
-    <w:link w:val="PargrafodaListaCarter"/>
+    <w:link w:val="ListParagraphChar"/>
     <w:uiPriority w:val="34"/>
     <w:rsid w:val="00D018DF"/>
     <w:pPr>
@@ -9674,7 +9460,7 @@
   </w:style>
   <w:style w:type="character" w:customStyle="1" w:styleId="InlineCodeChar">
     <w:name w:val="Inline Code Char"/>
-    <w:basedOn w:val="Tipodeletrapredefinidodopargrafo"/>
+    <w:basedOn w:val="DefaultParagraphFont"/>
     <w:link w:val="InlineCode"/>
     <w:rsid w:val="007A10D1"/>
     <w:rPr>
@@ -9683,10 +9469,10 @@
       <w:shd w:val="clear" w:color="auto" w:fill="F2F2F2" w:themeFill="background1" w:themeFillShade="F2"/>
     </w:rPr>
   </w:style>
-  <w:style w:type="paragraph" w:styleId="Textodenotaderodap">
+  <w:style w:type="paragraph" w:styleId="FootnoteText">
     <w:name w:val="footnote text"/>
     <w:basedOn w:val="Normal"/>
-    <w:link w:val="TextodenotaderodapCarter"/>
+    <w:link w:val="FootnoteTextChar"/>
     <w:uiPriority w:val="99"/>
     <w:semiHidden/>
     <w:unhideWhenUsed/>
@@ -9699,10 +9485,10 @@
       <w:szCs w:val="20"/>
     </w:rPr>
   </w:style>
-  <w:style w:type="character" w:customStyle="1" w:styleId="TextodenotaderodapCarter">
-    <w:name w:val="Texto de nota de rodapé Caráter"/>
-    <w:basedOn w:val="Tipodeletrapredefinidodopargrafo"/>
-    <w:link w:val="Textodenotaderodap"/>
+  <w:style w:type="character" w:customStyle="1" w:styleId="FootnoteTextChar">
+    <w:name w:val="Footnote Text Char"/>
+    <w:basedOn w:val="DefaultParagraphFont"/>
+    <w:link w:val="FootnoteText"/>
     <w:uiPriority w:val="99"/>
     <w:semiHidden/>
     <w:rsid w:val="00967D01"/>
@@ -9713,9 +9499,9 @@
       <w:szCs w:val="20"/>
     </w:rPr>
   </w:style>
-  <w:style w:type="character" w:styleId="Refdenotaderodap">
+  <w:style w:type="character" w:styleId="FootnoteReference">
     <w:name w:val="footnote reference"/>
-    <w:basedOn w:val="Tipodeletrapredefinidodopargrafo"/>
+    <w:basedOn w:val="DefaultParagraphFont"/>
     <w:uiPriority w:val="99"/>
     <w:semiHidden/>
     <w:unhideWhenUsed/>
@@ -9726,7 +9512,7 @@
   </w:style>
   <w:style w:type="paragraph" w:customStyle="1" w:styleId="Ill">
     <w:name w:val="Ill"/>
-    <w:basedOn w:val="PargrafodaLista"/>
+    <w:basedOn w:val="ListParagraph"/>
     <w:link w:val="IllChar"/>
     <w:qFormat/>
     <w:rsid w:val="001A7AF2"/>
@@ -9740,7 +9526,7 @@
       <w:sz w:val="18"/>
     </w:rPr>
   </w:style>
-  <w:style w:type="paragraph" w:styleId="Legenda">
+  <w:style w:type="paragraph" w:styleId="Caption">
     <w:name w:val="caption"/>
     <w:basedOn w:val="Normal"/>
     <w:next w:val="Normal"/>
@@ -9759,10 +9545,10 @@
       <w:szCs w:val="18"/>
     </w:rPr>
   </w:style>
-  <w:style w:type="character" w:customStyle="1" w:styleId="PargrafodaListaCarter">
-    <w:name w:val="Parágrafo da Lista Caráter"/>
-    <w:basedOn w:val="Tipodeletrapredefinidodopargrafo"/>
-    <w:link w:val="PargrafodaLista"/>
+  <w:style w:type="character" w:customStyle="1" w:styleId="ListParagraphChar">
+    <w:name w:val="List Paragraph Char"/>
+    <w:basedOn w:val="DefaultParagraphFont"/>
+    <w:link w:val="ListParagraph"/>
     <w:uiPriority w:val="34"/>
     <w:rsid w:val="001A7AF2"/>
     <w:rPr>
@@ -9772,7 +9558,7 @@
   </w:style>
   <w:style w:type="character" w:customStyle="1" w:styleId="IllChar">
     <w:name w:val="Ill Char"/>
-    <w:basedOn w:val="PargrafodaListaCarter"/>
+    <w:basedOn w:val="ListParagraphChar"/>
     <w:link w:val="Ill"/>
     <w:rsid w:val="001A7AF2"/>
     <w:rPr>
@@ -9783,7 +9569,7 @@
       <w:sz w:val="18"/>
     </w:rPr>
   </w:style>
-  <w:style w:type="paragraph" w:styleId="ndicedeilustraes">
+  <w:style w:type="paragraph" w:styleId="TableofFigures">
     <w:name w:val="table of figures"/>
     <w:basedOn w:val="Normal"/>
     <w:next w:val="Normal"/>
@@ -9791,9 +9577,9 @@
     <w:unhideWhenUsed/>
     <w:rsid w:val="008A18C8"/>
   </w:style>
-  <w:style w:type="table" w:styleId="TabelacomGrelha">
+  <w:style w:type="table" w:styleId="TableGrid">
     <w:name w:val="Table Grid"/>
-    <w:basedOn w:val="Tabelanormal"/>
+    <w:basedOn w:val="TableNormal"/>
     <w:uiPriority w:val="39"/>
     <w:rsid w:val="00704005"/>
     <w:pPr>

</xml_diff>

<commit_message>
added coutnery codes explanation to report
</commit_message>
<xml_diff>
--- a/report/librorithmReport.docx
+++ b/report/librorithmReport.docx
@@ -1391,7 +1391,11 @@
           </mc:Choice>
           <mc:Fallback>
             <w:pict>
-              <v:shape w14:anchorId="331857AE" id="_x0000_s1031" type="#_x0000_t202" style="position:absolute;margin-left:-48.2pt;margin-top:461.25pt;width:200.75pt;height:21.85pt;z-index:251670528;visibility:visible;mso-wrap-style:square;mso-width-percent:0;mso-height-percent:0;mso-wrap-distance-left:9pt;mso-wrap-distance-top:3.6pt;mso-wrap-distance-right:9pt;mso-wrap-distance-bottom:3.6pt;mso-position-horizontal:absolute;mso-position-horizontal-relative:text;mso-position-vertical:absolute;mso-position-vertical-relative:text;mso-width-percent:0;mso-height-percent:0;mso-width-relative:margin;mso-height-relative:margin;v-text-anchor:top" o:gfxdata="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" filled="f" stroked="f">
+              <v:shapetype w14:anchorId="331857AE" id="_x0000_t202" coordsize="21600,21600" o:spt="202" path="m,l,21600r21600,l21600,xe">
+                <v:stroke joinstyle="miter"/>
+                <v:path gradientshapeok="t" o:connecttype="rect"/>
+              </v:shapetype>
+              <v:shape id="_x0000_s1031" type="#_x0000_t202" style="position:absolute;margin-left:-48.2pt;margin-top:461.25pt;width:200.75pt;height:21.85pt;z-index:251670528;visibility:visible;mso-wrap-style:square;mso-width-percent:0;mso-height-percent:0;mso-wrap-distance-left:9pt;mso-wrap-distance-top:3.6pt;mso-wrap-distance-right:9pt;mso-wrap-distance-bottom:3.6pt;mso-position-horizontal:absolute;mso-position-horizontal-relative:text;mso-position-vertical:absolute;mso-position-vertical-relative:text;mso-width-percent:0;mso-height-percent:0;mso-width-relative:margin;mso-height-relative:margin;v-text-anchor:top" o:gfxdata="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" filled="f" stroked="f">
                 <v:textbox>
                   <w:txbxContent>
                     <w:p>
@@ -2270,7 +2274,7 @@
       <w:r>
         <w:fldChar w:fldCharType="separate"/>
       </w:r>
-      <w:hyperlink w:anchor="_Toc72584788" w:history="1">
+      <w:hyperlink w:anchor="_Toc72671226" w:history="1">
         <w:r>
           <w:rPr>
             <w:rStyle w:val="Hyperlink"/>
@@ -2297,7 +2301,7 @@
             <w:noProof/>
             <w:webHidden/>
           </w:rPr>
-          <w:instrText xml:space="preserve"> PAGEREF _Toc72584788 \h </w:instrText>
+          <w:instrText xml:space="preserve"> PAGEREF _Toc72671226 \h </w:instrText>
         </w:r>
         <w:r>
           <w:rPr>
@@ -2341,7 +2345,7 @@
           <w:lang w:val="en-CA" w:eastAsia="en-CA"/>
         </w:rPr>
       </w:pPr>
-      <w:hyperlink w:anchor="_Toc72584789" w:history="1">
+      <w:hyperlink w:anchor="_Toc72671227" w:history="1">
         <w:r>
           <w:rPr>
             <w:rStyle w:val="Hyperlink"/>
@@ -2368,7 +2372,7 @@
             <w:noProof/>
             <w:webHidden/>
           </w:rPr>
-          <w:instrText xml:space="preserve"> PAGEREF _Toc72584789 \h </w:instrText>
+          <w:instrText xml:space="preserve"> PAGEREF _Toc72671227 \h </w:instrText>
         </w:r>
         <w:r>
           <w:rPr>
@@ -2412,7 +2416,7 @@
           <w:lang w:val="en-CA" w:eastAsia="en-CA"/>
         </w:rPr>
       </w:pPr>
-      <w:hyperlink w:anchor="_Toc72584790" w:history="1">
+      <w:hyperlink w:anchor="_Toc72671228" w:history="1">
         <w:r>
           <w:rPr>
             <w:rStyle w:val="Hyperlink"/>
@@ -2439,7 +2443,7 @@
             <w:noProof/>
             <w:webHidden/>
           </w:rPr>
-          <w:instrText xml:space="preserve"> PAGEREF _Toc72584790 \h </w:instrText>
+          <w:instrText xml:space="preserve"> PAGEREF _Toc72671228 \h </w:instrText>
         </w:r>
         <w:r>
           <w:rPr>
@@ -2483,7 +2487,7 @@
           <w:lang w:val="en-CA" w:eastAsia="en-CA"/>
         </w:rPr>
       </w:pPr>
-      <w:hyperlink w:anchor="_Toc72584791" w:history="1">
+      <w:hyperlink w:anchor="_Toc72671229" w:history="1">
         <w:r>
           <w:rPr>
             <w:rStyle w:val="Hyperlink"/>
@@ -2510,7 +2514,7 @@
             <w:noProof/>
             <w:webHidden/>
           </w:rPr>
-          <w:instrText xml:space="preserve"> PAGEREF _Toc72584791 \h </w:instrText>
+          <w:instrText xml:space="preserve"> PAGEREF _Toc72671229 \h </w:instrText>
         </w:r>
         <w:r>
           <w:rPr>
@@ -2554,7 +2558,7 @@
           <w:lang w:val="en-CA" w:eastAsia="en-CA"/>
         </w:rPr>
       </w:pPr>
-      <w:hyperlink w:anchor="_Toc72584792" w:history="1">
+      <w:hyperlink w:anchor="_Toc72671230" w:history="1">
         <w:r>
           <w:rPr>
             <w:rStyle w:val="Hyperlink"/>
@@ -2581,7 +2585,7 @@
             <w:noProof/>
             <w:webHidden/>
           </w:rPr>
-          <w:instrText xml:space="preserve"> PAGEREF _Toc72584792 \h </w:instrText>
+          <w:instrText xml:space="preserve"> PAGEREF _Toc72671230 \h </w:instrText>
         </w:r>
         <w:r>
           <w:rPr>
@@ -2625,7 +2629,7 @@
           <w:lang w:val="en-CA" w:eastAsia="en-CA"/>
         </w:rPr>
       </w:pPr>
-      <w:hyperlink w:anchor="_Toc72584793" w:history="1">
+      <w:hyperlink w:anchor="_Toc72671231" w:history="1">
         <w:r>
           <w:rPr>
             <w:rStyle w:val="Hyperlink"/>
@@ -2652,7 +2656,7 @@
             <w:noProof/>
             <w:webHidden/>
           </w:rPr>
-          <w:instrText xml:space="preserve"> PAGEREF _Toc72584793 \h </w:instrText>
+          <w:instrText xml:space="preserve"> PAGEREF _Toc72671231 \h </w:instrText>
         </w:r>
         <w:r>
           <w:rPr>
@@ -2696,7 +2700,7 @@
           <w:lang w:val="en-CA" w:eastAsia="en-CA"/>
         </w:rPr>
       </w:pPr>
-      <w:hyperlink w:anchor="_Toc72584794" w:history="1">
+      <w:hyperlink w:anchor="_Toc72671232" w:history="1">
         <w:r>
           <w:rPr>
             <w:rStyle w:val="Hyperlink"/>
@@ -2723,7 +2727,7 @@
             <w:noProof/>
             <w:webHidden/>
           </w:rPr>
-          <w:instrText xml:space="preserve"> PAGEREF _Toc72584794 \h </w:instrText>
+          <w:instrText xml:space="preserve"> PAGEREF _Toc72671232 \h </w:instrText>
         </w:r>
         <w:r>
           <w:rPr>
@@ -2767,13 +2771,13 @@
           <w:lang w:val="en-CA" w:eastAsia="en-CA"/>
         </w:rPr>
       </w:pPr>
-      <w:hyperlink w:anchor="_Toc72584795" w:history="1">
+      <w:hyperlink w:anchor="_Toc72671233" w:history="1">
         <w:r>
           <w:rPr>
             <w:rStyle w:val="Hyperlink"/>
             <w:noProof/>
           </w:rPr>
-          <w:t>Separacao por ficheiros e documentacao do codigo</w:t>
+          <w:t>Separação por ficheiros e documentação do código</w:t>
         </w:r>
         <w:r>
           <w:rPr>
@@ -2794,7 +2798,7 @@
             <w:noProof/>
             <w:webHidden/>
           </w:rPr>
-          <w:instrText xml:space="preserve"> PAGEREF _Toc72584795 \h </w:instrText>
+          <w:instrText xml:space="preserve"> PAGEREF _Toc72671233 \h </w:instrText>
         </w:r>
         <w:r>
           <w:rPr>
@@ -2838,7 +2842,7 @@
           <w:lang w:val="en-CA" w:eastAsia="en-CA"/>
         </w:rPr>
       </w:pPr>
-      <w:hyperlink w:anchor="_Toc72584796" w:history="1">
+      <w:hyperlink w:anchor="_Toc72671234" w:history="1">
         <w:r>
           <w:rPr>
             <w:rStyle w:val="Hyperlink"/>
@@ -2865,7 +2869,7 @@
             <w:noProof/>
             <w:webHidden/>
           </w:rPr>
-          <w:instrText xml:space="preserve"> PAGEREF _Toc72584796 \h </w:instrText>
+          <w:instrText xml:space="preserve"> PAGEREF _Toc72671234 \h </w:instrText>
         </w:r>
         <w:r>
           <w:rPr>
@@ -2909,7 +2913,7 @@
           <w:lang w:val="en-CA" w:eastAsia="en-CA"/>
         </w:rPr>
       </w:pPr>
-      <w:hyperlink w:anchor="_Toc72584797" w:history="1">
+      <w:hyperlink w:anchor="_Toc72671235" w:history="1">
         <w:r>
           <w:rPr>
             <w:rStyle w:val="Hyperlink"/>
@@ -2936,7 +2940,7 @@
             <w:noProof/>
             <w:webHidden/>
           </w:rPr>
-          <w:instrText xml:space="preserve"> PAGEREF _Toc72584797 \h </w:instrText>
+          <w:instrText xml:space="preserve"> PAGEREF _Toc72671235 \h </w:instrText>
         </w:r>
         <w:r>
           <w:rPr>
@@ -2980,7 +2984,7 @@
           <w:lang w:val="en-CA" w:eastAsia="en-CA"/>
         </w:rPr>
       </w:pPr>
-      <w:hyperlink w:anchor="_Toc72584798" w:history="1">
+      <w:hyperlink w:anchor="_Toc72671236" w:history="1">
         <w:r>
           <w:rPr>
             <w:rStyle w:val="Hyperlink"/>
@@ -3007,7 +3011,7 @@
             <w:noProof/>
             <w:webHidden/>
           </w:rPr>
-          <w:instrText xml:space="preserve"> PAGEREF _Toc72584798 \h </w:instrText>
+          <w:instrText xml:space="preserve"> PAGEREF _Toc72671236 \h </w:instrText>
         </w:r>
         <w:r>
           <w:rPr>
@@ -3051,7 +3055,7 @@
           <w:lang w:val="en-CA" w:eastAsia="en-CA"/>
         </w:rPr>
       </w:pPr>
-      <w:hyperlink w:anchor="_Toc72584799" w:history="1">
+      <w:hyperlink w:anchor="_Toc72671237" w:history="1">
         <w:r>
           <w:rPr>
             <w:rStyle w:val="Hyperlink"/>
@@ -3078,7 +3082,7 @@
             <w:noProof/>
             <w:webHidden/>
           </w:rPr>
-          <w:instrText xml:space="preserve"> PAGEREF _Toc72584799 \h </w:instrText>
+          <w:instrText xml:space="preserve"> PAGEREF _Toc72671237 \h </w:instrText>
         </w:r>
         <w:r>
           <w:rPr>
@@ -3122,7 +3126,7 @@
           <w:lang w:val="en-CA" w:eastAsia="en-CA"/>
         </w:rPr>
       </w:pPr>
-      <w:hyperlink w:anchor="_Toc72584800" w:history="1">
+      <w:hyperlink w:anchor="_Toc72671238" w:history="1">
         <w:r>
           <w:rPr>
             <w:rStyle w:val="Hyperlink"/>
@@ -3149,7 +3153,7 @@
             <w:noProof/>
             <w:webHidden/>
           </w:rPr>
-          <w:instrText xml:space="preserve"> PAGEREF _Toc72584800 \h </w:instrText>
+          <w:instrText xml:space="preserve"> PAGEREF _Toc72671238 \h </w:instrText>
         </w:r>
         <w:r>
           <w:rPr>
@@ -3193,7 +3197,7 @@
           <w:lang w:val="en-CA" w:eastAsia="en-CA"/>
         </w:rPr>
       </w:pPr>
-      <w:hyperlink w:anchor="_Toc72584801" w:history="1">
+      <w:hyperlink w:anchor="_Toc72671239" w:history="1">
         <w:r>
           <w:rPr>
             <w:rStyle w:val="Hyperlink"/>
@@ -3220,7 +3224,7 @@
             <w:noProof/>
             <w:webHidden/>
           </w:rPr>
-          <w:instrText xml:space="preserve"> PAGEREF _Toc72584801 \h </w:instrText>
+          <w:instrText xml:space="preserve"> PAGEREF _Toc72671239 \h </w:instrText>
         </w:r>
         <w:r>
           <w:rPr>
@@ -3264,7 +3268,7 @@
           <w:lang w:val="en-CA" w:eastAsia="en-CA"/>
         </w:rPr>
       </w:pPr>
-      <w:hyperlink w:anchor="_Toc72584802" w:history="1">
+      <w:hyperlink w:anchor="_Toc72671240" w:history="1">
         <w:r>
           <w:rPr>
             <w:rStyle w:val="Hyperlink"/>
@@ -3291,7 +3295,7 @@
             <w:noProof/>
             <w:webHidden/>
           </w:rPr>
-          <w:instrText xml:space="preserve"> PAGEREF _Toc72584802 \h </w:instrText>
+          <w:instrText xml:space="preserve"> PAGEREF _Toc72671240 \h </w:instrText>
         </w:r>
         <w:r>
           <w:rPr>
@@ -3335,7 +3339,7 @@
           <w:lang w:val="en-CA" w:eastAsia="en-CA"/>
         </w:rPr>
       </w:pPr>
-      <w:hyperlink w:anchor="_Toc72584803" w:history="1">
+      <w:hyperlink w:anchor="_Toc72671241" w:history="1">
         <w:r>
           <w:rPr>
             <w:rStyle w:val="Hyperlink"/>
@@ -3362,7 +3366,7 @@
             <w:noProof/>
             <w:webHidden/>
           </w:rPr>
-          <w:instrText xml:space="preserve"> PAGEREF _Toc72584803 \h </w:instrText>
+          <w:instrText xml:space="preserve"> PAGEREF _Toc72671241 \h </w:instrText>
         </w:r>
         <w:r>
           <w:rPr>
@@ -3382,7 +3386,7 @@
             <w:noProof/>
             <w:webHidden/>
           </w:rPr>
-          <w:t>11</w:t>
+          <w:t>12</w:t>
         </w:r>
         <w:r>
           <w:rPr>
@@ -3406,7 +3410,7 @@
           <w:lang w:val="en-CA" w:eastAsia="en-CA"/>
         </w:rPr>
       </w:pPr>
-      <w:hyperlink w:anchor="_Toc72584804" w:history="1">
+      <w:hyperlink w:anchor="_Toc72671242" w:history="1">
         <w:r>
           <w:rPr>
             <w:rStyle w:val="Hyperlink"/>
@@ -3433,7 +3437,7 @@
             <w:noProof/>
             <w:webHidden/>
           </w:rPr>
-          <w:instrText xml:space="preserve"> PAGEREF _Toc72584804 \h </w:instrText>
+          <w:instrText xml:space="preserve"> PAGEREF _Toc72671242 \h </w:instrText>
         </w:r>
         <w:r>
           <w:rPr>
@@ -3453,7 +3457,7 @@
             <w:noProof/>
             <w:webHidden/>
           </w:rPr>
-          <w:t>11</w:t>
+          <w:t>12</w:t>
         </w:r>
         <w:r>
           <w:rPr>
@@ -3477,7 +3481,7 @@
           <w:lang w:val="en-CA" w:eastAsia="en-CA"/>
         </w:rPr>
       </w:pPr>
-      <w:hyperlink w:anchor="_Toc72584805" w:history="1">
+      <w:hyperlink w:anchor="_Toc72671243" w:history="1">
         <w:r>
           <w:rPr>
             <w:rStyle w:val="Hyperlink"/>
@@ -3504,7 +3508,7 @@
             <w:noProof/>
             <w:webHidden/>
           </w:rPr>
-          <w:instrText xml:space="preserve"> PAGEREF _Toc72584805 \h </w:instrText>
+          <w:instrText xml:space="preserve"> PAGEREF _Toc72671243 \h </w:instrText>
         </w:r>
         <w:r>
           <w:rPr>
@@ -3524,7 +3528,7 @@
             <w:noProof/>
             <w:webHidden/>
           </w:rPr>
-          <w:t>12</w:t>
+          <w:t>14</w:t>
         </w:r>
         <w:r>
           <w:rPr>
@@ -3548,7 +3552,7 @@
           <w:lang w:val="en-CA" w:eastAsia="en-CA"/>
         </w:rPr>
       </w:pPr>
-      <w:hyperlink w:anchor="_Toc72584806" w:history="1">
+      <w:hyperlink w:anchor="_Toc72671244" w:history="1">
         <w:r>
           <w:rPr>
             <w:rStyle w:val="Hyperlink"/>
@@ -3575,7 +3579,7 @@
             <w:noProof/>
             <w:webHidden/>
           </w:rPr>
-          <w:instrText xml:space="preserve"> PAGEREF _Toc72584806 \h </w:instrText>
+          <w:instrText xml:space="preserve"> PAGEREF _Toc72671244 \h </w:instrText>
         </w:r>
         <w:r>
           <w:rPr>
@@ -3595,7 +3599,7 @@
             <w:noProof/>
             <w:webHidden/>
           </w:rPr>
-          <w:t>14</w:t>
+          <w:t>15</w:t>
         </w:r>
         <w:r>
           <w:rPr>
@@ -3619,7 +3623,7 @@
           <w:lang w:val="en-CA" w:eastAsia="en-CA"/>
         </w:rPr>
       </w:pPr>
-      <w:hyperlink w:anchor="_Toc72584807" w:history="1">
+      <w:hyperlink w:anchor="_Toc72671245" w:history="1">
         <w:r>
           <w:rPr>
             <w:rStyle w:val="Hyperlink"/>
@@ -3646,7 +3650,7 @@
             <w:noProof/>
             <w:webHidden/>
           </w:rPr>
-          <w:instrText xml:space="preserve"> PAGEREF _Toc72584807 \h </w:instrText>
+          <w:instrText xml:space="preserve"> PAGEREF _Toc72671245 \h </w:instrText>
         </w:r>
         <w:r>
           <w:rPr>
@@ -3666,7 +3670,7 @@
             <w:noProof/>
             <w:webHidden/>
           </w:rPr>
-          <w:t>15</w:t>
+          <w:t>16</w:t>
         </w:r>
         <w:r>
           <w:rPr>
@@ -3694,7 +3698,7 @@
       <w:pPr>
         <w:pStyle w:val="Heading1"/>
       </w:pPr>
-      <w:bookmarkStart w:id="0" w:name="_Toc72584788"/>
+      <w:bookmarkStart w:id="0" w:name="_Toc72671226"/>
       <w:r>
         <w:lastRenderedPageBreak/>
         <w:t>Intr</w:t>
@@ -3771,7 +3775,7 @@
       <w:pPr>
         <w:pStyle w:val="Heading1"/>
       </w:pPr>
-      <w:bookmarkStart w:id="1" w:name="_Toc72584789"/>
+      <w:bookmarkStart w:id="1" w:name="_Toc72671227"/>
       <w:r>
         <w:lastRenderedPageBreak/>
         <w:t>Como compilar e correr?</w:t>
@@ -3895,7 +3899,7 @@
       <w:pPr>
         <w:pStyle w:val="Heading1"/>
       </w:pPr>
-      <w:bookmarkStart w:id="2" w:name="_Toc72584790"/>
+      <w:bookmarkStart w:id="2" w:name="_Toc72671228"/>
       <w:r>
         <w:lastRenderedPageBreak/>
         <w:t>Explica</w:t>
@@ -3912,7 +3916,7 @@
       <w:pPr>
         <w:pStyle w:val="Heading2"/>
       </w:pPr>
-      <w:bookmarkStart w:id="3" w:name="_Toc72584791"/>
+      <w:bookmarkStart w:id="3" w:name="_Toc72671229"/>
       <w:r>
         <w:t>Inicio</w:t>
       </w:r>
@@ -3922,7 +3926,7 @@
       <w:pPr>
         <w:pStyle w:val="Heading3"/>
       </w:pPr>
-      <w:bookmarkStart w:id="4" w:name="_Toc72584792"/>
+      <w:bookmarkStart w:id="4" w:name="_Toc72671230"/>
       <w:r>
         <w:t>Main Menu</w:t>
       </w:r>
@@ -4038,7 +4042,7 @@
           <w:rFonts w:eastAsiaTheme="minorEastAsia"/>
         </w:rPr>
       </w:pPr>
-      <w:bookmarkStart w:id="5" w:name="_Toc72584793"/>
+      <w:bookmarkStart w:id="5" w:name="_Toc72671231"/>
       <w:r>
         <w:rPr>
           <w:rFonts w:eastAsiaTheme="minorEastAsia"/>
@@ -4319,7 +4323,7 @@
           <w:rFonts w:eastAsiaTheme="minorEastAsia"/>
         </w:rPr>
       </w:pPr>
-      <w:bookmarkStart w:id="6" w:name="_Toc72584794"/>
+      <w:bookmarkStart w:id="6" w:name="_Toc72671232"/>
       <w:r>
         <w:rPr>
           <w:rFonts w:eastAsiaTheme="minorEastAsia"/>
@@ -4407,7 +4411,7 @@
           <w:rFonts w:eastAsiaTheme="minorEastAsia"/>
         </w:rPr>
       </w:pPr>
-      <w:bookmarkStart w:id="7" w:name="_Toc72584795"/>
+      <w:bookmarkStart w:id="7" w:name="_Toc72671233"/>
       <w:r>
         <w:rPr>
           <w:rFonts w:eastAsiaTheme="minorEastAsia"/>
@@ -4765,7 +4769,7 @@
       <w:pPr>
         <w:pStyle w:val="Heading3"/>
       </w:pPr>
-      <w:bookmarkStart w:id="8" w:name="_Toc72584796"/>
+      <w:bookmarkStart w:id="8" w:name="_Toc72671234"/>
       <w:r>
         <w:t>Modularidade e globalizacao do programa</w:t>
       </w:r>
@@ -4985,7 +4989,7 @@
       <w:pPr>
         <w:pStyle w:val="Heading3"/>
       </w:pPr>
-      <w:bookmarkStart w:id="9" w:name="_Toc72584797"/>
+      <w:bookmarkStart w:id="9" w:name="_Toc72671235"/>
       <w:r>
         <w:t>Recuperabilidade</w:t>
       </w:r>
@@ -5046,7 +5050,7 @@
       <w:pPr>
         <w:pStyle w:val="Heading2"/>
       </w:pPr>
-      <w:bookmarkStart w:id="10" w:name="_Toc72584798"/>
+      <w:bookmarkStart w:id="10" w:name="_Toc72671236"/>
       <w:r>
         <w:t>File Menu</w:t>
       </w:r>
@@ -5355,7 +5359,7 @@
       <w:pPr>
         <w:pStyle w:val="Heading2"/>
       </w:pPr>
-      <w:bookmarkStart w:id="12" w:name="_Toc72584799"/>
+      <w:bookmarkStart w:id="12" w:name="_Toc72671237"/>
       <w:r>
         <w:lastRenderedPageBreak/>
         <w:t>Boo</w:t>
@@ -6093,7 +6097,7 @@
       <w:pPr>
         <w:pStyle w:val="Heading2"/>
       </w:pPr>
-      <w:bookmarkStart w:id="13" w:name="_Toc72584800"/>
+      <w:bookmarkStart w:id="13" w:name="_Toc72671238"/>
       <w:r>
         <w:t>Clients</w:t>
       </w:r>
@@ -6365,6 +6369,393 @@
         </w:rPr>
         <w:t>foi feito para esse cliente.</w:t>
       </w:r>
+      <w:r>
+        <w:rPr>
+          <w:rFonts w:eastAsiaTheme="minorEastAsia"/>
+        </w:rPr>
+        <w:t xml:space="preserve"> Note-se que antes de pedir o n</w:t>
+      </w:r>
+      <w:r>
+        <w:rPr>
+          <w:rFonts w:eastAsiaTheme="minorEastAsia"/>
+        </w:rPr>
+        <w:t>ú</w:t>
+      </w:r>
+      <w:r>
+        <w:rPr>
+          <w:rFonts w:eastAsiaTheme="minorEastAsia"/>
+        </w:rPr>
+        <w:t xml:space="preserve">mero </w:t>
+      </w:r>
+      <w:r>
+        <w:rPr>
+          <w:rFonts w:eastAsiaTheme="minorEastAsia"/>
+        </w:rPr>
+        <w:t>de t</w:t>
+      </w:r>
+      <w:r>
+        <w:rPr>
+          <w:rFonts w:eastAsiaTheme="minorEastAsia"/>
+        </w:rPr>
+        <w:t>elemóv</w:t>
+      </w:r>
+      <w:r>
+        <w:rPr>
+          <w:rFonts w:eastAsiaTheme="minorEastAsia"/>
+        </w:rPr>
+        <w:t>el</w:t>
+      </w:r>
+      <w:r>
+        <w:rPr>
+          <w:rFonts w:eastAsiaTheme="minorEastAsia"/>
+        </w:rPr>
+        <w:t xml:space="preserve"> </w:t>
+      </w:r>
+      <w:r>
+        <w:rPr>
+          <w:rFonts w:eastAsiaTheme="minorEastAsia"/>
+        </w:rPr>
+        <w:t xml:space="preserve">dos clientes, </w:t>
+      </w:r>
+      <w:r>
+        <w:rPr>
+          <w:rFonts w:eastAsiaTheme="minorEastAsia"/>
+        </w:rPr>
+        <w:t>o</w:t>
+      </w:r>
+      <w:r>
+        <w:rPr>
+          <w:rFonts w:eastAsiaTheme="minorEastAsia"/>
+        </w:rPr>
+        <w:t xml:space="preserve"> </w:t>
+      </w:r>
+      <w:r>
+        <w:rPr>
+          <w:rFonts w:eastAsiaTheme="minorEastAsia"/>
+        </w:rPr>
+        <w:t>p</w:t>
+      </w:r>
+      <w:r>
+        <w:rPr>
+          <w:rFonts w:eastAsiaTheme="minorEastAsia"/>
+        </w:rPr>
+        <w:t xml:space="preserve">aís </w:t>
+      </w:r>
+      <w:r>
+        <w:rPr>
+          <w:rFonts w:eastAsiaTheme="minorEastAsia"/>
+        </w:rPr>
+        <w:t xml:space="preserve">onde vivem </w:t>
+      </w:r>
+      <w:r>
+        <w:rPr>
+          <w:rFonts w:eastAsiaTheme="minorEastAsia"/>
+        </w:rPr>
+        <w:t>é</w:t>
+      </w:r>
+      <w:r>
+        <w:rPr>
+          <w:rFonts w:eastAsiaTheme="minorEastAsia"/>
+        </w:rPr>
+        <w:t xml:space="preserve"> pedido primeiro; isto porque, o </w:t>
+      </w:r>
+      <w:r>
+        <w:rPr>
+          <w:rFonts w:eastAsiaTheme="minorEastAsia"/>
+        </w:rPr>
+        <w:t>n</w:t>
+      </w:r>
+      <w:r>
+        <w:rPr>
+          <w:rFonts w:eastAsiaTheme="minorEastAsia"/>
+        </w:rPr>
+        <w:t>ú</w:t>
+      </w:r>
+      <w:r>
+        <w:rPr>
+          <w:rFonts w:eastAsiaTheme="minorEastAsia"/>
+        </w:rPr>
+        <w:t xml:space="preserve">mero </w:t>
+      </w:r>
+      <w:r>
+        <w:rPr>
+          <w:rFonts w:eastAsiaTheme="minorEastAsia"/>
+        </w:rPr>
+        <w:t xml:space="preserve">de </w:t>
+      </w:r>
+      <w:r>
+        <w:rPr>
+          <w:rFonts w:eastAsiaTheme="minorEastAsia"/>
+        </w:rPr>
+        <w:t>t</w:t>
+      </w:r>
+      <w:r>
+        <w:rPr>
+          <w:rFonts w:eastAsiaTheme="minorEastAsia"/>
+        </w:rPr>
+        <w:t>elemóv</w:t>
+      </w:r>
+      <w:r>
+        <w:rPr>
+          <w:rFonts w:eastAsiaTheme="minorEastAsia"/>
+        </w:rPr>
+        <w:t>el</w:t>
+      </w:r>
+      <w:r>
+        <w:rPr>
+          <w:rFonts w:eastAsiaTheme="minorEastAsia"/>
+        </w:rPr>
+        <w:t xml:space="preserve"> </w:t>
+      </w:r>
+      <w:r>
+        <w:rPr>
+          <w:rFonts w:eastAsiaTheme="minorEastAsia"/>
+        </w:rPr>
+        <w:t>é</w:t>
+      </w:r>
+      <w:r>
+        <w:rPr>
+          <w:rFonts w:eastAsiaTheme="minorEastAsia"/>
+        </w:rPr>
+        <w:t xml:space="preserve"> automaticamente adicionado com o codigo do </w:t>
+      </w:r>
+      <w:r>
+        <w:rPr>
+          <w:rFonts w:eastAsiaTheme="minorEastAsia"/>
+        </w:rPr>
+        <w:t>p</w:t>
+      </w:r>
+      <w:r>
+        <w:rPr>
+          <w:rFonts w:eastAsiaTheme="minorEastAsia"/>
+        </w:rPr>
+        <w:t xml:space="preserve">aís </w:t>
+      </w:r>
+      <w:r>
+        <w:rPr>
+          <w:rFonts w:eastAsiaTheme="minorEastAsia"/>
+        </w:rPr>
+        <w:t>atrás</w:t>
+      </w:r>
+      <w:r>
+        <w:rPr>
+          <w:rFonts w:eastAsiaTheme="minorEastAsia"/>
+        </w:rPr>
+        <w:t xml:space="preserve">. Para isso, os paises estao guardados num ficheiro com o respetivo </w:t>
+      </w:r>
+      <w:r>
+        <w:rPr>
+          <w:rFonts w:eastAsiaTheme="minorEastAsia"/>
+        </w:rPr>
+        <w:t>código</w:t>
+      </w:r>
+      <w:r>
+        <w:rPr>
+          <w:rFonts w:eastAsiaTheme="minorEastAsia"/>
+        </w:rPr>
+        <w:fldChar w:fldCharType="begin" w:fldLock="1"/>
+      </w:r>
+      <w:r>
+        <w:rPr>
+          <w:rFonts w:eastAsiaTheme="minorEastAsia"/>
+        </w:rPr>
+        <w:instrText>ADDIN CSL_CITATION {"citationItems":[{"id":"ITEM-1","itemData":{"URL":"https://countrycode.org/","accessed":{"date-parts":[["2021","4","28"]]},"id":"ITEM-1","issued":{"date-parts":[["0"]]},"title":"CountryCode","type":"webpage"},"uris":["http://www.mendeley.com/documents/?uuid=7d4b1cd3-431d-46b8-a4d8-755167453c70"]}],"mendeley":{"formattedCitation":"[4]","plainTextFormattedCitation":"[4]","previouslyFormattedCitation":"[4]"},"properties":{"noteIndex":0},"schema":"https://github.com/citation-style-language/schema/raw/master/csl-citation.json"}</w:instrText>
+      </w:r>
+      <w:r>
+        <w:rPr>
+          <w:rFonts w:eastAsiaTheme="minorEastAsia"/>
+        </w:rPr>
+        <w:fldChar w:fldCharType="separate"/>
+      </w:r>
+      <w:r>
+        <w:rPr>
+          <w:rFonts w:eastAsiaTheme="minorEastAsia"/>
+          <w:noProof/>
+        </w:rPr>
+        <w:t>[4]</w:t>
+      </w:r>
+      <w:r>
+        <w:rPr>
+          <w:rFonts w:eastAsiaTheme="minorEastAsia"/>
+        </w:rPr>
+        <w:fldChar w:fldCharType="end"/>
+      </w:r>
+      <w:r>
+        <w:rPr>
+          <w:rFonts w:eastAsiaTheme="minorEastAsia"/>
+        </w:rPr>
+        <w:t xml:space="preserve">, e, portanto, ao inserir um </w:t>
+      </w:r>
+      <w:r>
+        <w:rPr>
+          <w:rFonts w:eastAsiaTheme="minorEastAsia"/>
+        </w:rPr>
+        <w:t>p</w:t>
+      </w:r>
+      <w:r>
+        <w:rPr>
+          <w:rFonts w:eastAsiaTheme="minorEastAsia"/>
+        </w:rPr>
+        <w:t>aís</w:t>
+      </w:r>
+      <w:r>
+        <w:rPr>
+          <w:rFonts w:eastAsiaTheme="minorEastAsia"/>
+        </w:rPr>
+        <w:t xml:space="preserve">, verificamos se </w:t>
+      </w:r>
+      <w:r>
+        <w:rPr>
+          <w:rFonts w:eastAsiaTheme="minorEastAsia"/>
+        </w:rPr>
+        <w:t>é</w:t>
+      </w:r>
+      <w:r>
+        <w:rPr>
+          <w:rFonts w:eastAsiaTheme="minorEastAsia"/>
+        </w:rPr>
+        <w:t xml:space="preserve"> </w:t>
+      </w:r>
+      <w:r>
+        <w:rPr>
+          <w:rFonts w:eastAsiaTheme="minorEastAsia"/>
+        </w:rPr>
+        <w:t>válido</w:t>
+      </w:r>
+      <w:r>
+        <w:rPr>
+          <w:rFonts w:eastAsiaTheme="minorEastAsia"/>
+        </w:rPr>
+        <w:t xml:space="preserve">, </w:t>
+      </w:r>
+      <w:r>
+        <w:rPr>
+          <w:rFonts w:eastAsiaTheme="minorEastAsia"/>
+        </w:rPr>
+        <w:t>e</w:t>
+      </w:r>
+      <w:r>
+        <w:rPr>
+          <w:rFonts w:eastAsiaTheme="minorEastAsia"/>
+        </w:rPr>
+        <w:t xml:space="preserve"> </w:t>
+      </w:r>
+      <w:r>
+        <w:rPr>
+          <w:rFonts w:eastAsiaTheme="minorEastAsia"/>
+        </w:rPr>
+        <w:t>s</w:t>
+      </w:r>
+      <w:r>
+        <w:rPr>
+          <w:rFonts w:eastAsiaTheme="minorEastAsia"/>
+        </w:rPr>
+        <w:t>ó</w:t>
+      </w:r>
+      <w:r>
+        <w:rPr>
+          <w:rFonts w:eastAsiaTheme="minorEastAsia"/>
+        </w:rPr>
+        <w:t xml:space="preserve"> depois inserido (note-se ainda que os </w:t>
+      </w:r>
+      <w:r>
+        <w:rPr>
+          <w:rFonts w:eastAsiaTheme="minorEastAsia"/>
+        </w:rPr>
+        <w:t>países</w:t>
+      </w:r>
+      <w:r>
+        <w:rPr>
+          <w:rFonts w:eastAsiaTheme="minorEastAsia"/>
+        </w:rPr>
+        <w:t xml:space="preserve"> </w:t>
+      </w:r>
+      <w:r>
+        <w:rPr>
+          <w:rFonts w:eastAsiaTheme="minorEastAsia"/>
+        </w:rPr>
+        <w:t>estão</w:t>
+      </w:r>
+      <w:r>
+        <w:rPr>
+          <w:rFonts w:eastAsiaTheme="minorEastAsia"/>
+        </w:rPr>
+        <w:t xml:space="preserve"> </w:t>
+      </w:r>
+      <w:r>
+        <w:rPr>
+          <w:rFonts w:eastAsiaTheme="minorEastAsia"/>
+        </w:rPr>
+        <w:t xml:space="preserve">escritos </w:t>
+      </w:r>
+      <w:r>
+        <w:rPr>
+          <w:rFonts w:eastAsiaTheme="minorEastAsia"/>
+        </w:rPr>
+        <w:t>em i</w:t>
+      </w:r>
+      <w:r>
+        <w:rPr>
+          <w:rFonts w:eastAsiaTheme="minorEastAsia"/>
+        </w:rPr>
+        <w:t xml:space="preserve">nglês </w:t>
+      </w:r>
+      <w:r>
+        <w:rPr>
+          <w:rFonts w:eastAsiaTheme="minorEastAsia"/>
+        </w:rPr>
+        <w:t xml:space="preserve">e sem </w:t>
+      </w:r>
+      <w:r>
+        <w:rPr>
+          <w:rFonts w:eastAsiaTheme="minorEastAsia"/>
+        </w:rPr>
+        <w:t>e</w:t>
+      </w:r>
+      <w:r>
+        <w:rPr>
+          <w:rFonts w:eastAsiaTheme="minorEastAsia"/>
+        </w:rPr>
+        <w:t>spaços</w:t>
+      </w:r>
+      <w:r>
+        <w:rPr>
+          <w:rFonts w:eastAsiaTheme="minorEastAsia"/>
+        </w:rPr>
+        <w:t>, portanto estados unidos ficam UnitedStates</w:t>
+      </w:r>
+      <w:r>
+        <w:rPr>
+          <w:rFonts w:eastAsiaTheme="minorEastAsia"/>
+        </w:rPr>
+        <w:t xml:space="preserve">, ainda que a </w:t>
+      </w:r>
+      <w:r>
+        <w:rPr>
+          <w:rFonts w:eastAsiaTheme="minorEastAsia"/>
+          <w:i/>
+          <w:iCs/>
+        </w:rPr>
+        <w:t>letter case</w:t>
+      </w:r>
+      <w:r>
+        <w:rPr>
+          <w:rFonts w:eastAsiaTheme="minorEastAsia"/>
+        </w:rPr>
+        <w:t xml:space="preserve"> seja ignorada</w:t>
+      </w:r>
+      <w:r>
+        <w:rPr>
+          <w:rFonts w:eastAsiaTheme="minorEastAsia"/>
+        </w:rPr>
+        <w:t>)</w:t>
+      </w:r>
+      <w:r>
+        <w:rPr>
+          <w:rFonts w:eastAsiaTheme="minorEastAsia"/>
+        </w:rPr>
+        <w:t>.</w:t>
+      </w:r>
     </w:p>
     <w:p>
       <w:pPr>
@@ -6562,6 +6953,7 @@
           <w:rFonts w:eastAsiaTheme="minorEastAsia"/>
           <w:noProof/>
         </w:rPr>
+        <w:lastRenderedPageBreak/>
         <w:drawing>
           <wp:inline distT="0" distB="0" distL="0" distR="0" wp14:anchorId="6994EBA2" wp14:editId="0FB3F8D0">
             <wp:extent cx="2845175" cy="1547495"/>
@@ -6797,9 +7189,8 @@
       <w:pPr>
         <w:pStyle w:val="Heading2"/>
       </w:pPr>
-      <w:bookmarkStart w:id="14" w:name="_Toc72584801"/>
-      <w:r>
-        <w:lastRenderedPageBreak/>
+      <w:bookmarkStart w:id="14" w:name="_Toc72671239"/>
+      <w:r>
         <w:t>Orders</w:t>
       </w:r>
       <w:r>
@@ -6957,7 +7348,7 @@
       <w:pPr>
         <w:pStyle w:val="Heading2"/>
       </w:pPr>
-      <w:bookmarkStart w:id="15" w:name="_Toc72584802"/>
+      <w:bookmarkStart w:id="15" w:name="_Toc72671240"/>
       <w:r>
         <w:t>Operations Menu</w:t>
       </w:r>
@@ -7077,6 +7468,7 @@
         <w:rPr>
           <w:noProof/>
         </w:rPr>
+        <w:lastRenderedPageBreak/>
         <w:drawing>
           <wp:inline distT="0" distB="0" distL="0" distR="0" wp14:anchorId="42355BD7" wp14:editId="26881283">
             <wp:extent cx="5479085" cy="3244307"/>
@@ -7133,7 +7525,6 @@
     </w:p>
     <w:p>
       <w:r>
-        <w:lastRenderedPageBreak/>
         <w:t>A segunda op</w:t>
       </w:r>
       <w:r>
@@ -7407,6 +7798,7 @@
     <w:p/>
     <w:p>
       <w:r>
+        <w:lastRenderedPageBreak/>
         <w:br/>
       </w:r>
     </w:p>
@@ -7431,7 +7823,7 @@
       <w:pPr>
         <w:pStyle w:val="Heading1"/>
       </w:pPr>
-      <w:bookmarkStart w:id="16" w:name="_Toc72584803"/>
+      <w:bookmarkStart w:id="16" w:name="_Toc72671241"/>
       <w:r>
         <w:lastRenderedPageBreak/>
         <w:t>A</w:t>
@@ -7452,14 +7844,35 @@
         <w:t>é</w:t>
       </w:r>
       <w:r>
-        <w:t>m de todos os dados nas aulas.</w:t>
+        <w:t>m de todos os dados nas aulas</w:t>
+      </w:r>
+      <w:r>
+        <w:fldChar w:fldCharType="begin" w:fldLock="1"/>
+      </w:r>
+      <w:r>
+        <w:instrText>ADDIN CSL_CITATION {"citationItems":[{"id":"ITEM-1","itemData":{"URL":"https://www.di.ubi.pt/~cbarrico/","accessed":{"date-parts":[["2021","4","18"]]},"author":[{"dropping-particle":"","family":"Carlos Barrico","given":"PHD","non-dropping-particle":"","parse-names":false,"suffix":""}],"id":"ITEM-1","issued":{"date-parts":[["0"]]},"title":"Algoritmos e Estruturas de Dados","type":"webpage"},"uris":["http://www.mendeley.com/documents/?uuid=d3d0fc76-df33-467c-aa29-389ed5b1f8a3"]}],"mendeley":{"formattedCitation":"[5]","plainTextFormattedCitation":"[5]"},"properties":{"noteIndex":0},"schema":"https://github.com/citation-style-language/schema/raw/master/csl-citation.json"}</w:instrText>
+      </w:r>
+      <w:r>
+        <w:fldChar w:fldCharType="separate"/>
+      </w:r>
+      <w:r>
+        <w:rPr>
+          <w:noProof/>
+        </w:rPr>
+        <w:t>[5]</w:t>
+      </w:r>
+      <w:r>
+        <w:fldChar w:fldCharType="end"/>
+      </w:r>
+      <w:r>
+        <w:t>.</w:t>
       </w:r>
     </w:p>
     <w:p>
       <w:pPr>
         <w:pStyle w:val="Heading2"/>
       </w:pPr>
-      <w:bookmarkStart w:id="17" w:name="_Toc72584804"/>
+      <w:bookmarkStart w:id="17" w:name="_Toc72671242"/>
       <w:r>
         <w:t>Merge Sort em linked lists</w:t>
       </w:r>
@@ -7473,7 +7886,7 @@
         <w:fldChar w:fldCharType="begin" w:fldLock="1"/>
       </w:r>
       <w:r>
-        <w:instrText>ADDIN CSL_CITATION {"citationItems":[{"id":"ITEM-1","itemData":{"URL":"https://www.geeksforgeeks.org/merge-sort-for-linked-list/","accessed":{"date-parts":[["2021","4","20"]]},"id":"ITEM-1","issued":{"date-parts":[["0"]]},"title":"Merge Sort for Linked Lists - GeeksforGeeks","type":"webpage"},"uris":["http://www.mendeley.com/documents/?uuid=b79cc44b-822b-44bb-8fbb-3d4adb64eeb1"]}],"mendeley":{"formattedCitation":"[4]","plainTextFormattedCitation":"[4]","previouslyFormattedCitation":"[4]"},"properties":{"noteIndex":0},"schema":"https://github.com/citation-style-language/schema/raw/master/csl-citation.json"}</w:instrText>
+        <w:instrText>ADDIN CSL_CITATION {"citationItems":[{"id":"ITEM-1","itemData":{"URL":"https://www.geeksforgeeks.org/merge-sort-for-linked-list/","accessed":{"date-parts":[["2021","4","20"]]},"id":"ITEM-1","issued":{"date-parts":[["0"]]},"title":"Merge Sort for Linked Lists - GeeksforGeeks","type":"webpage"},"uris":["http://www.mendeley.com/documents/?uuid=b79cc44b-822b-44bb-8fbb-3d4adb64eeb1"]}],"mendeley":{"formattedCitation":"[6]","plainTextFormattedCitation":"[6]","previouslyFormattedCitation":"[5]"},"properties":{"noteIndex":0},"schema":"https://github.com/citation-style-language/schema/raw/master/csl-citation.json"}</w:instrText>
       </w:r>
       <w:r>
         <w:fldChar w:fldCharType="separate"/>
@@ -7482,7 +7895,7 @@
         <w:rPr>
           <w:noProof/>
         </w:rPr>
-        <w:t>[4]</w:t>
+        <w:t>[6]</w:t>
       </w:r>
       <w:r>
         <w:fldChar w:fldCharType="end"/>
@@ -7518,7 +7931,7 @@
           <v:shape id="_x0000_i1025" type="#_x0000_t75" style="width:364.6pt;height:203.9pt" o:ole="">
             <v:imagedata r:id="rId23" o:title=""/>
           </v:shape>
-          <o:OLEObject Type="Embed" ProgID="Word.OpenDocumentText.12" ShapeID="_x0000_i1025" DrawAspect="Content" ObjectID="_1683282163" r:id="rId24"/>
+          <o:OLEObject Type="Embed" ProgID="Word.OpenDocumentText.12" ShapeID="_x0000_i1025" DrawAspect="Content" ObjectID="_1683284028" r:id="rId24"/>
         </w:object>
       </w:r>
     </w:p>
@@ -7565,7 +7978,7 @@
           <v:shape id="_x0000_i1026" type="#_x0000_t75" style="width:376.7pt;height:286.25pt" o:ole="">
             <v:imagedata r:id="rId25" o:title=""/>
           </v:shape>
-          <o:OLEObject Type="Embed" ProgID="Word.OpenDocumentText.12" ShapeID="_x0000_i1026" DrawAspect="Content" ObjectID="_1683282164" r:id="rId26"/>
+          <o:OLEObject Type="Embed" ProgID="Word.OpenDocumentText.12" ShapeID="_x0000_i1026" DrawAspect="Content" ObjectID="_1683284029" r:id="rId26"/>
         </w:object>
       </w:r>
     </w:p>
@@ -7577,7 +7990,7 @@
           <v:shape id="_x0000_i1027" type="#_x0000_t75" style="width:421.05pt;height:248.85pt" o:ole="">
             <v:imagedata r:id="rId27" o:title=""/>
           </v:shape>
-          <o:OLEObject Type="Embed" ProgID="Word.OpenDocumentText.12" ShapeID="_x0000_i1027" DrawAspect="Content" ObjectID="_1683282165" r:id="rId28"/>
+          <o:OLEObject Type="Embed" ProgID="Word.OpenDocumentText.12" ShapeID="_x0000_i1027" DrawAspect="Content" ObjectID="_1683284030" r:id="rId28"/>
         </w:object>
       </w:r>
     </w:p>
@@ -7630,7 +8043,7 @@
           <w:b/>
           <w:bCs/>
         </w:rPr>
-        <w:instrText>ADDIN CSL_CITATION {"citationItems":[{"id":"ITEM-1","itemData":{"URL":"https://www.geeksforgeeks.org/quick-sort-vs-merge-sort/","accessed":{"date-parts":[["2021","4","20"]]},"id":"ITEM-1","issued":{"date-parts":[["0"]]},"title":"QuickSort vs MergeSort - GeeksforGeeks","type":"webpage"},"uris":["http://www.mendeley.com/documents/?uuid=365b2df8-51ec-42e8-ac2e-b1900dbe363f"]}],"mendeley":{"formattedCitation":"[5]","plainTextFormattedCitation":"[5]"},"properties":{"noteIndex":0},"schema":"https://github.com/citation-style-language/schema/raw/master/csl-citation.json"}</w:instrText>
+        <w:instrText>ADDIN CSL_CITATION {"citationItems":[{"id":"ITEM-1","itemData":{"URL":"https://www.geeksforgeeks.org/quick-sort-vs-merge-sort/","accessed":{"date-parts":[["2021","4","20"]]},"id":"ITEM-1","issued":{"date-parts":[["0"]]},"title":"QuickSort vs MergeSort - GeeksforGeeks","type":"webpage"},"uris":["http://www.mendeley.com/documents/?uuid=365b2df8-51ec-42e8-ac2e-b1900dbe363f"]}],"mendeley":{"formattedCitation":"[7]","plainTextFormattedCitation":"[7]","previouslyFormattedCitation":"[6]"},"properties":{"noteIndex":0},"schema":"https://github.com/citation-style-language/schema/raw/master/csl-citation.json"}</w:instrText>
       </w:r>
       <w:r>
         <w:rPr>
@@ -7644,7 +8057,7 @@
           <w:bCs/>
           <w:noProof/>
         </w:rPr>
-        <w:t>[5]</w:t>
+        <w:t>[7]</w:t>
       </w:r>
       <w:r>
         <w:rPr>
@@ -7661,8 +8074,9 @@
       <w:pPr>
         <w:pStyle w:val="Heading2"/>
       </w:pPr>
-      <w:bookmarkStart w:id="21" w:name="_Toc72584805"/>
-      <w:r>
+      <w:bookmarkStart w:id="21" w:name="_Toc72671243"/>
+      <w:r>
+        <w:lastRenderedPageBreak/>
         <w:t>Insertion Sort em Arrays</w:t>
       </w:r>
       <w:bookmarkEnd w:id="21"/>
@@ -7695,13 +8109,12 @@
           <v:shape id="_x0000_i1028" type="#_x0000_t75" style="width:395.15pt;height:267.25pt" o:ole="">
             <v:imagedata r:id="rId29" o:title=""/>
           </v:shape>
-          <o:OLEObject Type="Embed" ProgID="Word.OpenDocumentText.12" ShapeID="_x0000_i1028" DrawAspect="Content" ObjectID="_1683282166" r:id="rId30"/>
+          <o:OLEObject Type="Embed" ProgID="Word.OpenDocumentText.12" ShapeID="_x0000_i1028" DrawAspect="Content" ObjectID="_1683284031" r:id="rId30"/>
         </w:object>
       </w:r>
     </w:p>
     <w:p>
       <w:r>
-        <w:lastRenderedPageBreak/>
         <w:t>Foi utilizado na ordena</w:t>
       </w:r>
       <w:r>
@@ -7718,7 +8131,7 @@
       <w:pPr>
         <w:pStyle w:val="Heading1"/>
       </w:pPr>
-      <w:bookmarkStart w:id="23" w:name="_Toc72584806"/>
+      <w:bookmarkStart w:id="23" w:name="_Toc72671244"/>
       <w:r>
         <w:lastRenderedPageBreak/>
         <w:t>Conclus</w:t>
@@ -7826,7 +8239,7 @@
       <w:pPr>
         <w:pStyle w:val="Heading1"/>
       </w:pPr>
-      <w:bookmarkStart w:id="24" w:name="_Toc72584807"/>
+      <w:bookmarkStart w:id="24" w:name="_Toc72671245"/>
       <w:r>
         <w:lastRenderedPageBreak/>
         <w:t>Bibliografia</w:t>
@@ -7947,6 +8360,46 @@
           <w:noProof/>
         </w:rPr>
         <w:tab/>
+        <w:t>“CountryCode.” https://countrycode.org/ (accessed Apr. 28, 2021).</w:t>
+      </w:r>
+    </w:p>
+    <w:p>
+      <w:pPr>
+        <w:rPr>
+          <w:noProof/>
+        </w:rPr>
+      </w:pPr>
+      <w:r>
+        <w:rPr>
+          <w:noProof/>
+        </w:rPr>
+        <w:t>[5]</w:t>
+      </w:r>
+      <w:r>
+        <w:rPr>
+          <w:noProof/>
+        </w:rPr>
+        <w:tab/>
+        <w:t>P. Carlos Barrico, “Algoritmos e Estruturas de Dados.” https://www.di.ubi.pt/~cbarrico/ (accessed Apr. 18, 2021).</w:t>
+      </w:r>
+    </w:p>
+    <w:p>
+      <w:pPr>
+        <w:rPr>
+          <w:noProof/>
+        </w:rPr>
+      </w:pPr>
+      <w:r>
+        <w:rPr>
+          <w:noProof/>
+        </w:rPr>
+        <w:t>[6]</w:t>
+      </w:r>
+      <w:r>
+        <w:rPr>
+          <w:noProof/>
+        </w:rPr>
+        <w:tab/>
         <w:t>“Merge Sort for Linked Lists - GeeksforGeeks.” https://www.geeksforgeeks.org/merge-sort-for-linked-list/ (accessed Apr. 20, 2021).</w:t>
       </w:r>
     </w:p>
@@ -7960,7 +8413,7 @@
         <w:rPr>
           <w:noProof/>
         </w:rPr>
-        <w:t>[5]</w:t>
+        <w:t>[7]</w:t>
       </w:r>
       <w:r>
         <w:rPr>
@@ -8122,7 +8575,7 @@
       <w:rPr>
         <w:noProof/>
       </w:rPr>
-      <w:t>Bibliografia</w:t>
+      <w:t>Introdução</w:t>
     </w:r>
     <w:r>
       <w:rPr>

</xml_diff>